<commit_message>
Exercice Initiation a JAva
</commit_message>
<xml_diff>
--- a/Sql/Projet SQL.docx
+++ b/Sql/Projet SQL.docx
@@ -1929,6 +1929,7 @@
       </w:pPr>
       <w:proofErr w:type="gramStart"/>
       <w:r>
+        <w:lastRenderedPageBreak/>
         <w:t>avons</w:t>
       </w:r>
       <w:proofErr w:type="gramEnd"/>
@@ -2087,7 +2088,6 @@
         </w:numPr>
       </w:pPr>
       <w:r>
-        <w:lastRenderedPageBreak/>
         <w:t>Gestion des utilisateurs des trottinettes</w:t>
       </w:r>
     </w:p>
@@ -2262,6 +2262,7 @@
             </w:pPr>
             <w:proofErr w:type="gramStart"/>
             <w:r>
+              <w:lastRenderedPageBreak/>
               <w:t>CPU:</w:t>
             </w:r>
             <w:proofErr w:type="gramEnd"/>
@@ -2416,9 +2417,11 @@
                 <w:numId w:val="4"/>
               </w:numPr>
             </w:pPr>
+            <w:proofErr w:type="spellStart"/>
             <w:r>
               <w:t>Cpanel</w:t>
             </w:r>
+            <w:proofErr w:type="spellEnd"/>
           </w:p>
           <w:p>
             <w:pPr>
@@ -2477,7 +2480,15 @@
               </w:numPr>
             </w:pPr>
             <w:r>
-              <w:t>MySQL 5 ou 8 + Access a distance</w:t>
+              <w:t xml:space="preserve">MySQL 5 ou 8 + Access </w:t>
+            </w:r>
+            <w:proofErr w:type="spellStart"/>
+            <w:r>
+              <w:t>a</w:t>
+            </w:r>
+            <w:proofErr w:type="spellEnd"/>
+            <w:r>
+              <w:t xml:space="preserve"> distance</w:t>
             </w:r>
           </w:p>
           <w:p>
@@ -2555,6 +2566,58 @@
       <w:bookmarkEnd w:id="7"/>
     </w:p>
     <w:p/>
+    <w:p/>
+    <w:p>
+      <w:pPr>
+        <w:sectPr>
+          <w:pgSz w:w="16838" w:h="11906" w:orient="landscape"/>
+          <w:pgMar w:top="1440" w:right="1440" w:bottom="1440" w:left="1440" w:header="709" w:footer="709" w:gutter="0"/>
+          <w:pgNumType w:start="0"/>
+          <w:cols w:space="708"/>
+          <w:titlePg/>
+          <w:docGrid w:linePitch="360"/>
+        </w:sectPr>
+      </w:pPr>
+      <w:r>
+        <w:drawing>
+          <wp:inline distT="0" distB="0" distL="0" distR="0" wp14:anchorId="3432B6B0" wp14:editId="777B9713">
+            <wp:extent cx="8191500" cy="2963682"/>
+            <wp:effectExtent l="0" t="0" r="0" b="0"/>
+            <wp:docPr id="3" name="Image 3" descr="Diagram, schematic&#10;&#10;Description générée automatiquement"/>
+            <wp:cNvGraphicFramePr>
+              <a:graphicFrameLocks xmlns:a="http://schemas.openxmlformats.org/drawingml/2006/main" noChangeAspect="1"/>
+            </wp:cNvGraphicFramePr>
+            <a:graphic xmlns:a="http://schemas.openxmlformats.org/drawingml/2006/main">
+              <a:graphicData uri="http://schemas.openxmlformats.org/drawingml/2006/picture">
+                <pic:pic xmlns:pic="http://schemas.openxmlformats.org/drawingml/2006/picture">
+                  <pic:nvPicPr>
+                    <pic:cNvPr id="3" name="Image 3" descr="Diagram, schematic&#10;&#10;Description générée automatiquement"/>
+                    <pic:cNvPicPr/>
+                  </pic:nvPicPr>
+                  <pic:blipFill>
+                    <a:blip r:embed="rId8"/>
+                    <a:stretch>
+                      <a:fillRect/>
+                    </a:stretch>
+                  </pic:blipFill>
+                  <pic:spPr>
+                    <a:xfrm>
+                      <a:off x="0" y="0"/>
+                      <a:ext cx="8197012" cy="2965676"/>
+                    </a:xfrm>
+                    <a:prstGeom prst="rect">
+                      <a:avLst/>
+                    </a:prstGeom>
+                  </pic:spPr>
+                </pic:pic>
+              </a:graphicData>
+            </a:graphic>
+          </wp:inline>
+        </w:drawing>
+      </w:r>
+    </w:p>
+    <w:p/>
+    <w:p/>
     <w:p>
       <w:pPr>
         <w:pStyle w:val="Titre2"/>
@@ -2573,14 +2636,51 @@
     <w:p>
       <w:pPr>
         <w:sectPr>
-          <w:pgSz w:w="11906" w:h="16838"/>
-          <w:pgMar w:top="1440" w:right="1440" w:bottom="1440" w:left="1440" w:header="708" w:footer="708" w:gutter="0"/>
+          <w:pgSz w:w="16838" w:h="11906" w:orient="landscape"/>
+          <w:pgMar w:top="1440" w:right="1440" w:bottom="1440" w:left="1440" w:header="709" w:footer="709" w:gutter="0"/>
           <w:pgNumType w:start="0"/>
           <w:cols w:space="708"/>
           <w:titlePg/>
           <w:docGrid w:linePitch="360"/>
         </w:sectPr>
       </w:pPr>
+      <w:r>
+        <w:drawing>
+          <wp:inline distT="0" distB="0" distL="0" distR="0" wp14:anchorId="67AFAB74" wp14:editId="4BBF8EE0">
+            <wp:extent cx="8863330" cy="3915410"/>
+            <wp:effectExtent l="0" t="0" r="0" b="0"/>
+            <wp:docPr id="1" name="Image 1" descr="Diagram&#10;&#10;Description générée automatiquement"/>
+            <wp:cNvGraphicFramePr>
+              <a:graphicFrameLocks xmlns:a="http://schemas.openxmlformats.org/drawingml/2006/main" noChangeAspect="1"/>
+            </wp:cNvGraphicFramePr>
+            <a:graphic xmlns:a="http://schemas.openxmlformats.org/drawingml/2006/main">
+              <a:graphicData uri="http://schemas.openxmlformats.org/drawingml/2006/picture">
+                <pic:pic xmlns:pic="http://schemas.openxmlformats.org/drawingml/2006/picture">
+                  <pic:nvPicPr>
+                    <pic:cNvPr id="1" name="Image 1" descr="Diagram&#10;&#10;Description générée automatiquement"/>
+                    <pic:cNvPicPr/>
+                  </pic:nvPicPr>
+                  <pic:blipFill>
+                    <a:blip r:embed="rId9"/>
+                    <a:stretch>
+                      <a:fillRect/>
+                    </a:stretch>
+                  </pic:blipFill>
+                  <pic:spPr>
+                    <a:xfrm>
+                      <a:off x="0" y="0"/>
+                      <a:ext cx="8863330" cy="3915410"/>
+                    </a:xfrm>
+                    <a:prstGeom prst="rect">
+                      <a:avLst/>
+                    </a:prstGeom>
+                  </pic:spPr>
+                </pic:pic>
+              </a:graphicData>
+            </a:graphic>
+          </wp:inline>
+        </w:drawing>
+      </w:r>
     </w:p>
     <w:p>
       <w:pPr>
@@ -2622,7 +2722,7 @@
                     </pic:cNvPicPr>
                   </pic:nvPicPr>
                   <pic:blipFill>
-                    <a:blip r:embed="rId8">
+                    <a:blip r:embed="rId10">
                       <a:extLst>
                         <a:ext uri="{28A0092B-C50C-407E-A947-70E740481C1C}">
                           <a14:useLocalDpi xmlns:a14="http://schemas.microsoft.com/office/drawing/2010/main" val="0"/>
@@ -2689,7 +2789,7 @@
                     </pic:cNvPicPr>
                   </pic:nvPicPr>
                   <pic:blipFill>
-                    <a:blip r:embed="rId9" cstate="print">
+                    <a:blip r:embed="rId11" cstate="print">
                       <a:extLst>
                         <a:ext uri="{28A0092B-C50C-407E-A947-70E740481C1C}">
                           <a14:useLocalDpi xmlns:a14="http://schemas.microsoft.com/office/drawing/2010/main" val="0"/>
@@ -2986,7 +3086,51 @@
                 <w:szCs w:val="21"/>
                 <w:lang w:eastAsia="fr-FR"/>
               </w:rPr>
-              <w:t xml:space="preserve"> caracteristiques de toutes les trotinnettes </w:t>
+              <w:t xml:space="preserve"> </w:t>
+            </w:r>
+            <w:proofErr w:type="spellStart"/>
+            <w:r>
+              <w:rPr>
+                <w:rFonts w:ascii="Consolas" w:eastAsia="Times New Roman" w:hAnsi="Consolas" w:cs="Times New Roman"/>
+                <w:color w:val="6A9955"/>
+                <w:sz w:val="21"/>
+                <w:szCs w:val="21"/>
+                <w:lang w:eastAsia="fr-FR"/>
+              </w:rPr>
+              <w:t>caracteristiques</w:t>
+            </w:r>
+            <w:proofErr w:type="spellEnd"/>
+            <w:r>
+              <w:rPr>
+                <w:rFonts w:ascii="Consolas" w:eastAsia="Times New Roman" w:hAnsi="Consolas" w:cs="Times New Roman"/>
+                <w:color w:val="6A9955"/>
+                <w:sz w:val="21"/>
+                <w:szCs w:val="21"/>
+                <w:lang w:eastAsia="fr-FR"/>
+              </w:rPr>
+              <w:t xml:space="preserve"> de toutes les </w:t>
+            </w:r>
+            <w:proofErr w:type="spellStart"/>
+            <w:r>
+              <w:rPr>
+                <w:rFonts w:ascii="Consolas" w:eastAsia="Times New Roman" w:hAnsi="Consolas" w:cs="Times New Roman"/>
+                <w:color w:val="6A9955"/>
+                <w:sz w:val="21"/>
+                <w:szCs w:val="21"/>
+                <w:lang w:eastAsia="fr-FR"/>
+              </w:rPr>
+              <w:t>trotinnettes</w:t>
+            </w:r>
+            <w:proofErr w:type="spellEnd"/>
+            <w:r>
+              <w:rPr>
+                <w:rFonts w:ascii="Consolas" w:eastAsia="Times New Roman" w:hAnsi="Consolas" w:cs="Times New Roman"/>
+                <w:color w:val="6A9955"/>
+                <w:sz w:val="21"/>
+                <w:szCs w:val="21"/>
+                <w:lang w:eastAsia="fr-FR"/>
+              </w:rPr>
+              <w:t xml:space="preserve"> </w:t>
             </w:r>
           </w:p>
           <w:p>
@@ -3084,7 +3228,29 @@
                 <w:szCs w:val="21"/>
                 <w:lang w:eastAsia="fr-FR"/>
               </w:rPr>
-              <w:t xml:space="preserve"> trottinettes_models TM </w:t>
+              <w:t xml:space="preserve"> </w:t>
+            </w:r>
+            <w:proofErr w:type="spellStart"/>
+            <w:r>
+              <w:rPr>
+                <w:rFonts w:ascii="Consolas" w:eastAsia="Times New Roman" w:hAnsi="Consolas" w:cs="Times New Roman"/>
+                <w:color w:val="D4D4D4"/>
+                <w:sz w:val="21"/>
+                <w:szCs w:val="21"/>
+                <w:lang w:eastAsia="fr-FR"/>
+              </w:rPr>
+              <w:t>trottinettes_models</w:t>
+            </w:r>
+            <w:proofErr w:type="spellEnd"/>
+            <w:r>
+              <w:rPr>
+                <w:rFonts w:ascii="Consolas" w:eastAsia="Times New Roman" w:hAnsi="Consolas" w:cs="Times New Roman"/>
+                <w:color w:val="D4D4D4"/>
+                <w:sz w:val="21"/>
+                <w:szCs w:val="21"/>
+                <w:lang w:eastAsia="fr-FR"/>
+              </w:rPr>
+              <w:t xml:space="preserve"> TM </w:t>
             </w:r>
             <w:r>
               <w:rPr>
@@ -3104,7 +3270,29 @@
                 <w:szCs w:val="21"/>
                 <w:lang w:eastAsia="fr-FR"/>
               </w:rPr>
-              <w:t xml:space="preserve"> TM.id = T.trottinettes_models_id;</w:t>
+              <w:t xml:space="preserve"> TM.id = </w:t>
+            </w:r>
+            <w:proofErr w:type="spellStart"/>
+            <w:r>
+              <w:rPr>
+                <w:rFonts w:ascii="Consolas" w:eastAsia="Times New Roman" w:hAnsi="Consolas" w:cs="Times New Roman"/>
+                <w:color w:val="D4D4D4"/>
+                <w:sz w:val="21"/>
+                <w:szCs w:val="21"/>
+                <w:lang w:eastAsia="fr-FR"/>
+              </w:rPr>
+              <w:t>T.trottinettes_models_id</w:t>
+            </w:r>
+            <w:proofErr w:type="spellEnd"/>
+            <w:r>
+              <w:rPr>
+                <w:rFonts w:ascii="Consolas" w:eastAsia="Times New Roman" w:hAnsi="Consolas" w:cs="Times New Roman"/>
+                <w:color w:val="D4D4D4"/>
+                <w:sz w:val="21"/>
+                <w:szCs w:val="21"/>
+                <w:lang w:eastAsia="fr-FR"/>
+              </w:rPr>
+              <w:t>;</w:t>
             </w:r>
           </w:p>
           <w:p>
@@ -3150,7 +3338,18 @@
                 <w:szCs w:val="21"/>
                 <w:lang w:eastAsia="fr-FR"/>
               </w:rPr>
-              <w:t xml:space="preserve"> details_</w:t>
+              <w:t xml:space="preserve"> </w:t>
+            </w:r>
+            <w:proofErr w:type="spellStart"/>
+            <w:r>
+              <w:rPr>
+                <w:rFonts w:ascii="Consolas" w:eastAsia="Times New Roman" w:hAnsi="Consolas" w:cs="Times New Roman"/>
+                <w:color w:val="D4D4D4"/>
+                <w:sz w:val="21"/>
+                <w:szCs w:val="21"/>
+                <w:lang w:eastAsia="fr-FR"/>
+              </w:rPr>
+              <w:t>details_</w:t>
             </w:r>
             <w:proofErr w:type="gramStart"/>
             <w:r>
@@ -3161,7 +3360,18 @@
                 <w:szCs w:val="21"/>
                 <w:lang w:eastAsia="fr-FR"/>
               </w:rPr>
-              <w:t>complementaires  </w:t>
+              <w:t>complementaires</w:t>
+            </w:r>
+            <w:proofErr w:type="spellEnd"/>
+            <w:r>
+              <w:rPr>
+                <w:rFonts w:ascii="Consolas" w:eastAsia="Times New Roman" w:hAnsi="Consolas" w:cs="Times New Roman"/>
+                <w:color w:val="D4D4D4"/>
+                <w:sz w:val="21"/>
+                <w:szCs w:val="21"/>
+                <w:lang w:eastAsia="fr-FR"/>
+              </w:rPr>
+              <w:t xml:space="preserve">  </w:t>
             </w:r>
             <w:r>
               <w:rPr>
@@ -3192,7 +3402,51 @@
                 <w:szCs w:val="21"/>
                 <w:lang w:eastAsia="fr-FR"/>
               </w:rPr>
-              <w:t>'caracteristiques complementaires'</w:t>
+              <w:t>'</w:t>
+            </w:r>
+            <w:proofErr w:type="spellStart"/>
+            <w:r>
+              <w:rPr>
+                <w:rFonts w:ascii="Consolas" w:eastAsia="Times New Roman" w:hAnsi="Consolas" w:cs="Times New Roman"/>
+                <w:color w:val="CE9178"/>
+                <w:sz w:val="21"/>
+                <w:szCs w:val="21"/>
+                <w:lang w:eastAsia="fr-FR"/>
+              </w:rPr>
+              <w:t>caracteristiques</w:t>
+            </w:r>
+            <w:proofErr w:type="spellEnd"/>
+            <w:r>
+              <w:rPr>
+                <w:rFonts w:ascii="Consolas" w:eastAsia="Times New Roman" w:hAnsi="Consolas" w:cs="Times New Roman"/>
+                <w:color w:val="CE9178"/>
+                <w:sz w:val="21"/>
+                <w:szCs w:val="21"/>
+                <w:lang w:eastAsia="fr-FR"/>
+              </w:rPr>
+              <w:t xml:space="preserve"> </w:t>
+            </w:r>
+            <w:proofErr w:type="spellStart"/>
+            <w:r>
+              <w:rPr>
+                <w:rFonts w:ascii="Consolas" w:eastAsia="Times New Roman" w:hAnsi="Consolas" w:cs="Times New Roman"/>
+                <w:color w:val="CE9178"/>
+                <w:sz w:val="21"/>
+                <w:szCs w:val="21"/>
+                <w:lang w:eastAsia="fr-FR"/>
+              </w:rPr>
+              <w:t>complementaires</w:t>
+            </w:r>
+            <w:proofErr w:type="spellEnd"/>
+            <w:r>
+              <w:rPr>
+                <w:rFonts w:ascii="Consolas" w:eastAsia="Times New Roman" w:hAnsi="Consolas" w:cs="Times New Roman"/>
+                <w:color w:val="CE9178"/>
+                <w:sz w:val="21"/>
+                <w:szCs w:val="21"/>
+                <w:lang w:eastAsia="fr-FR"/>
+              </w:rPr>
+              <w:t>'</w:t>
             </w:r>
             <w:r>
               <w:rPr>
@@ -3258,8 +3512,31 @@
                 <w:szCs w:val="21"/>
                 <w:lang w:eastAsia="fr-FR"/>
               </w:rPr>
-              <w:t xml:space="preserve">-- Q2 : Afficher les utilisateurs qui ont un prenom </w:t>
-            </w:r>
+              <w:t xml:space="preserve">-- Q2 : Afficher les utilisateurs qui ont un </w:t>
+            </w:r>
+            <w:proofErr w:type="spellStart"/>
+            <w:r>
+              <w:rPr>
+                <w:rFonts w:ascii="Consolas" w:eastAsia="Times New Roman" w:hAnsi="Consolas" w:cs="Times New Roman"/>
+                <w:color w:val="6A9955"/>
+                <w:sz w:val="21"/>
+                <w:szCs w:val="21"/>
+                <w:lang w:eastAsia="fr-FR"/>
+              </w:rPr>
+              <w:t>prenom</w:t>
+            </w:r>
+            <w:proofErr w:type="spellEnd"/>
+            <w:r>
+              <w:rPr>
+                <w:rFonts w:ascii="Consolas" w:eastAsia="Times New Roman" w:hAnsi="Consolas" w:cs="Times New Roman"/>
+                <w:color w:val="6A9955"/>
+                <w:sz w:val="21"/>
+                <w:szCs w:val="21"/>
+                <w:lang w:eastAsia="fr-FR"/>
+              </w:rPr>
+              <w:t xml:space="preserve"> </w:t>
+            </w:r>
+            <w:proofErr w:type="spellStart"/>
             <w:proofErr w:type="gramStart"/>
             <w:r>
               <w:rPr>
@@ -3269,7 +3546,18 @@
                 <w:szCs w:val="21"/>
                 <w:lang w:eastAsia="fr-FR"/>
               </w:rPr>
-              <w:t>commencant  par</w:t>
+              <w:t>commencant</w:t>
+            </w:r>
+            <w:proofErr w:type="spellEnd"/>
+            <w:r>
+              <w:rPr>
+                <w:rFonts w:ascii="Consolas" w:eastAsia="Times New Roman" w:hAnsi="Consolas" w:cs="Times New Roman"/>
+                <w:color w:val="6A9955"/>
+                <w:sz w:val="21"/>
+                <w:szCs w:val="21"/>
+                <w:lang w:eastAsia="fr-FR"/>
+              </w:rPr>
+              <w:t xml:space="preserve">  par</w:t>
             </w:r>
             <w:proofErr w:type="gramEnd"/>
             <w:r>
@@ -3346,7 +3634,29 @@
                 <w:szCs w:val="21"/>
                 <w:lang w:val="en-US" w:eastAsia="fr-FR"/>
               </w:rPr>
-              <w:t xml:space="preserve"> utilisateurs </w:t>
+              <w:t xml:space="preserve"> </w:t>
+            </w:r>
+            <w:proofErr w:type="spellStart"/>
+            <w:r>
+              <w:rPr>
+                <w:rFonts w:ascii="Consolas" w:eastAsia="Times New Roman" w:hAnsi="Consolas" w:cs="Times New Roman"/>
+                <w:color w:val="D4D4D4"/>
+                <w:sz w:val="21"/>
+                <w:szCs w:val="21"/>
+                <w:lang w:val="en-US" w:eastAsia="fr-FR"/>
+              </w:rPr>
+              <w:t>utilisateurs</w:t>
+            </w:r>
+            <w:proofErr w:type="spellEnd"/>
+            <w:r>
+              <w:rPr>
+                <w:rFonts w:ascii="Consolas" w:eastAsia="Times New Roman" w:hAnsi="Consolas" w:cs="Times New Roman"/>
+                <w:color w:val="D4D4D4"/>
+                <w:sz w:val="21"/>
+                <w:szCs w:val="21"/>
+                <w:lang w:val="en-US" w:eastAsia="fr-FR"/>
+              </w:rPr>
+              <w:t xml:space="preserve"> </w:t>
             </w:r>
             <w:r>
               <w:rPr>
@@ -3366,7 +3676,29 @@
                 <w:szCs w:val="21"/>
                 <w:lang w:val="en-US" w:eastAsia="fr-FR"/>
               </w:rPr>
-              <w:t xml:space="preserve"> prenom </w:t>
+              <w:t xml:space="preserve"> </w:t>
+            </w:r>
+            <w:proofErr w:type="spellStart"/>
+            <w:r>
+              <w:rPr>
+                <w:rFonts w:ascii="Consolas" w:eastAsia="Times New Roman" w:hAnsi="Consolas" w:cs="Times New Roman"/>
+                <w:color w:val="D4D4D4"/>
+                <w:sz w:val="21"/>
+                <w:szCs w:val="21"/>
+                <w:lang w:val="en-US" w:eastAsia="fr-FR"/>
+              </w:rPr>
+              <w:t>prenom</w:t>
+            </w:r>
+            <w:proofErr w:type="spellEnd"/>
+            <w:r>
+              <w:rPr>
+                <w:rFonts w:ascii="Consolas" w:eastAsia="Times New Roman" w:hAnsi="Consolas" w:cs="Times New Roman"/>
+                <w:color w:val="D4D4D4"/>
+                <w:sz w:val="21"/>
+                <w:szCs w:val="21"/>
+                <w:lang w:val="en-US" w:eastAsia="fr-FR"/>
+              </w:rPr>
+              <w:t xml:space="preserve"> </w:t>
             </w:r>
             <w:r>
               <w:rPr>
@@ -3465,8 +3797,20 @@
                 <w:szCs w:val="21"/>
                 <w:lang w:eastAsia="fr-FR"/>
               </w:rPr>
-              <w:t>et  prenom</w:t>
-            </w:r>
+              <w:t>et  </w:t>
+            </w:r>
+            <w:proofErr w:type="spellStart"/>
+            <w:r>
+              <w:rPr>
+                <w:rFonts w:ascii="Consolas" w:eastAsia="Times New Roman" w:hAnsi="Consolas" w:cs="Times New Roman"/>
+                <w:color w:val="6A9955"/>
+                <w:sz w:val="21"/>
+                <w:szCs w:val="21"/>
+                <w:lang w:eastAsia="fr-FR"/>
+              </w:rPr>
+              <w:t>prenom</w:t>
+            </w:r>
+            <w:proofErr w:type="spellEnd"/>
             <w:proofErr w:type="gramEnd"/>
             <w:r>
               <w:rPr>
@@ -3476,7 +3820,51 @@
                 <w:szCs w:val="21"/>
                 <w:lang w:eastAsia="fr-FR"/>
               </w:rPr>
-              <w:t xml:space="preserve"> commencant par A et ordonne par ordre aplha de  nom de famille</w:t>
+              <w:t xml:space="preserve"> </w:t>
+            </w:r>
+            <w:proofErr w:type="spellStart"/>
+            <w:r>
+              <w:rPr>
+                <w:rFonts w:ascii="Consolas" w:eastAsia="Times New Roman" w:hAnsi="Consolas" w:cs="Times New Roman"/>
+                <w:color w:val="6A9955"/>
+                <w:sz w:val="21"/>
+                <w:szCs w:val="21"/>
+                <w:lang w:eastAsia="fr-FR"/>
+              </w:rPr>
+              <w:t>commencant</w:t>
+            </w:r>
+            <w:proofErr w:type="spellEnd"/>
+            <w:r>
+              <w:rPr>
+                <w:rFonts w:ascii="Consolas" w:eastAsia="Times New Roman" w:hAnsi="Consolas" w:cs="Times New Roman"/>
+                <w:color w:val="6A9955"/>
+                <w:sz w:val="21"/>
+                <w:szCs w:val="21"/>
+                <w:lang w:eastAsia="fr-FR"/>
+              </w:rPr>
+              <w:t xml:space="preserve"> par A et ordonne par ordre </w:t>
+            </w:r>
+            <w:proofErr w:type="spellStart"/>
+            <w:r>
+              <w:rPr>
+                <w:rFonts w:ascii="Consolas" w:eastAsia="Times New Roman" w:hAnsi="Consolas" w:cs="Times New Roman"/>
+                <w:color w:val="6A9955"/>
+                <w:sz w:val="21"/>
+                <w:szCs w:val="21"/>
+                <w:lang w:eastAsia="fr-FR"/>
+              </w:rPr>
+              <w:t>aplha</w:t>
+            </w:r>
+            <w:proofErr w:type="spellEnd"/>
+            <w:r>
+              <w:rPr>
+                <w:rFonts w:ascii="Consolas" w:eastAsia="Times New Roman" w:hAnsi="Consolas" w:cs="Times New Roman"/>
+                <w:color w:val="6A9955"/>
+                <w:sz w:val="21"/>
+                <w:szCs w:val="21"/>
+                <w:lang w:eastAsia="fr-FR"/>
+              </w:rPr>
+              <w:t xml:space="preserve"> de  nom de famille</w:t>
             </w:r>
           </w:p>
           <w:p>
@@ -3542,7 +3930,29 @@
                 <w:szCs w:val="21"/>
                 <w:lang w:val="en-US" w:eastAsia="fr-FR"/>
               </w:rPr>
-              <w:t xml:space="preserve"> utilisateurs </w:t>
+              <w:t xml:space="preserve"> </w:t>
+            </w:r>
+            <w:proofErr w:type="spellStart"/>
+            <w:r>
+              <w:rPr>
+                <w:rFonts w:ascii="Consolas" w:eastAsia="Times New Roman" w:hAnsi="Consolas" w:cs="Times New Roman"/>
+                <w:color w:val="D4D4D4"/>
+                <w:sz w:val="21"/>
+                <w:szCs w:val="21"/>
+                <w:lang w:val="en-US" w:eastAsia="fr-FR"/>
+              </w:rPr>
+              <w:t>utilisateurs</w:t>
+            </w:r>
+            <w:proofErr w:type="spellEnd"/>
+            <w:r>
+              <w:rPr>
+                <w:rFonts w:ascii="Consolas" w:eastAsia="Times New Roman" w:hAnsi="Consolas" w:cs="Times New Roman"/>
+                <w:color w:val="D4D4D4"/>
+                <w:sz w:val="21"/>
+                <w:szCs w:val="21"/>
+                <w:lang w:val="en-US" w:eastAsia="fr-FR"/>
+              </w:rPr>
+              <w:t xml:space="preserve"> </w:t>
             </w:r>
             <w:proofErr w:type="gramStart"/>
             <w:r>
@@ -3634,7 +4044,29 @@
                 <w:szCs w:val="21"/>
                 <w:lang w:val="en-US" w:eastAsia="fr-FR"/>
               </w:rPr>
-              <w:t xml:space="preserve"> prenom </w:t>
+              <w:t xml:space="preserve"> </w:t>
+            </w:r>
+            <w:proofErr w:type="spellStart"/>
+            <w:r>
+              <w:rPr>
+                <w:rFonts w:ascii="Consolas" w:eastAsia="Times New Roman" w:hAnsi="Consolas" w:cs="Times New Roman"/>
+                <w:color w:val="D4D4D4"/>
+                <w:sz w:val="21"/>
+                <w:szCs w:val="21"/>
+                <w:lang w:val="en-US" w:eastAsia="fr-FR"/>
+              </w:rPr>
+              <w:t>prenom</w:t>
+            </w:r>
+            <w:proofErr w:type="spellEnd"/>
+            <w:r>
+              <w:rPr>
+                <w:rFonts w:ascii="Consolas" w:eastAsia="Times New Roman" w:hAnsi="Consolas" w:cs="Times New Roman"/>
+                <w:color w:val="D4D4D4"/>
+                <w:sz w:val="21"/>
+                <w:szCs w:val="21"/>
+                <w:lang w:val="en-US" w:eastAsia="fr-FR"/>
+              </w:rPr>
+              <w:t xml:space="preserve"> </w:t>
             </w:r>
             <w:r>
               <w:rPr>
@@ -3818,7 +4250,29 @@
                 <w:szCs w:val="21"/>
                 <w:lang w:val="en-US" w:eastAsia="fr-FR"/>
               </w:rPr>
-              <w:t xml:space="preserve"> serial_number </w:t>
+              <w:t xml:space="preserve"> </w:t>
+            </w:r>
+            <w:proofErr w:type="spellStart"/>
+            <w:r>
+              <w:rPr>
+                <w:rFonts w:ascii="Consolas" w:eastAsia="Times New Roman" w:hAnsi="Consolas" w:cs="Times New Roman"/>
+                <w:color w:val="D4D4D4"/>
+                <w:sz w:val="21"/>
+                <w:szCs w:val="21"/>
+                <w:lang w:val="en-US" w:eastAsia="fr-FR"/>
+              </w:rPr>
+              <w:t>serial_number</w:t>
+            </w:r>
+            <w:proofErr w:type="spellEnd"/>
+            <w:r>
+              <w:rPr>
+                <w:rFonts w:ascii="Consolas" w:eastAsia="Times New Roman" w:hAnsi="Consolas" w:cs="Times New Roman"/>
+                <w:color w:val="D4D4D4"/>
+                <w:sz w:val="21"/>
+                <w:szCs w:val="21"/>
+                <w:lang w:val="en-US" w:eastAsia="fr-FR"/>
+              </w:rPr>
+              <w:t xml:space="preserve"> </w:t>
             </w:r>
             <w:r>
               <w:rPr>
@@ -3838,7 +4292,29 @@
                 <w:szCs w:val="21"/>
                 <w:lang w:val="en-US" w:eastAsia="fr-FR"/>
               </w:rPr>
-              <w:t xml:space="preserve"> trottinettes </w:t>
+              <w:t xml:space="preserve"> </w:t>
+            </w:r>
+            <w:proofErr w:type="spellStart"/>
+            <w:r>
+              <w:rPr>
+                <w:rFonts w:ascii="Consolas" w:eastAsia="Times New Roman" w:hAnsi="Consolas" w:cs="Times New Roman"/>
+                <w:color w:val="D4D4D4"/>
+                <w:sz w:val="21"/>
+                <w:szCs w:val="21"/>
+                <w:lang w:val="en-US" w:eastAsia="fr-FR"/>
+              </w:rPr>
+              <w:t>trottinettes</w:t>
+            </w:r>
+            <w:proofErr w:type="spellEnd"/>
+            <w:r>
+              <w:rPr>
+                <w:rFonts w:ascii="Consolas" w:eastAsia="Times New Roman" w:hAnsi="Consolas" w:cs="Times New Roman"/>
+                <w:color w:val="D4D4D4"/>
+                <w:sz w:val="21"/>
+                <w:szCs w:val="21"/>
+                <w:lang w:val="en-US" w:eastAsia="fr-FR"/>
+              </w:rPr>
+              <w:t xml:space="preserve"> </w:t>
             </w:r>
             <w:r>
               <w:rPr>
@@ -3975,6 +4451,7 @@
                 <w:lang w:val="en-US" w:eastAsia="fr-FR"/>
               </w:rPr>
             </w:pPr>
+            <w:proofErr w:type="spellStart"/>
             <w:r>
               <w:rPr>
                 <w:rFonts w:ascii="Consolas" w:eastAsia="Times New Roman" w:hAnsi="Consolas" w:cs="Times New Roman"/>
@@ -3983,7 +4460,18 @@
                 <w:szCs w:val="21"/>
                 <w:lang w:val="en-US" w:eastAsia="fr-FR"/>
               </w:rPr>
-              <w:t xml:space="preserve">U.nom , </w:t>
+              <w:t>U.nom</w:t>
+            </w:r>
+            <w:proofErr w:type="spellEnd"/>
+            <w:r>
+              <w:rPr>
+                <w:rFonts w:ascii="Consolas" w:eastAsia="Times New Roman" w:hAnsi="Consolas" w:cs="Times New Roman"/>
+                <w:color w:val="D4D4D4"/>
+                <w:sz w:val="21"/>
+                <w:szCs w:val="21"/>
+                <w:lang w:val="en-US" w:eastAsia="fr-FR"/>
+              </w:rPr>
+              <w:t xml:space="preserve"> , </w:t>
             </w:r>
           </w:p>
           <w:p>
@@ -3998,6 +4486,7 @@
                 <w:lang w:val="en-US" w:eastAsia="fr-FR"/>
               </w:rPr>
             </w:pPr>
+            <w:proofErr w:type="spellStart"/>
             <w:r>
               <w:rPr>
                 <w:rFonts w:ascii="Consolas" w:eastAsia="Times New Roman" w:hAnsi="Consolas" w:cs="Times New Roman"/>
@@ -4006,7 +4495,18 @@
                 <w:szCs w:val="21"/>
                 <w:lang w:val="en-US" w:eastAsia="fr-FR"/>
               </w:rPr>
-              <w:t xml:space="preserve">U.prenom , </w:t>
+              <w:t>U.prenom</w:t>
+            </w:r>
+            <w:proofErr w:type="spellEnd"/>
+            <w:r>
+              <w:rPr>
+                <w:rFonts w:ascii="Consolas" w:eastAsia="Times New Roman" w:hAnsi="Consolas" w:cs="Times New Roman"/>
+                <w:color w:val="D4D4D4"/>
+                <w:sz w:val="21"/>
+                <w:szCs w:val="21"/>
+                <w:lang w:val="en-US" w:eastAsia="fr-FR"/>
+              </w:rPr>
+              <w:t xml:space="preserve"> , </w:t>
             </w:r>
           </w:p>
           <w:p>
@@ -4021,6 +4521,7 @@
                 <w:lang w:eastAsia="fr-FR"/>
               </w:rPr>
             </w:pPr>
+            <w:proofErr w:type="spellStart"/>
             <w:r>
               <w:rPr>
                 <w:rFonts w:ascii="Consolas" w:eastAsia="Times New Roman" w:hAnsi="Consolas" w:cs="Times New Roman"/>
@@ -4029,7 +4530,18 @@
                 <w:szCs w:val="21"/>
                 <w:lang w:eastAsia="fr-FR"/>
               </w:rPr>
-              <w:t>L.trottinettes_serial_number,</w:t>
+              <w:t>L.trottinettes_serial_number</w:t>
+            </w:r>
+            <w:proofErr w:type="spellEnd"/>
+            <w:r>
+              <w:rPr>
+                <w:rFonts w:ascii="Consolas" w:eastAsia="Times New Roman" w:hAnsi="Consolas" w:cs="Times New Roman"/>
+                <w:color w:val="D4D4D4"/>
+                <w:sz w:val="21"/>
+                <w:szCs w:val="21"/>
+                <w:lang w:eastAsia="fr-FR"/>
+              </w:rPr>
+              <w:t>,</w:t>
             </w:r>
           </w:p>
           <w:p>
@@ -4044,6 +4556,7 @@
                 <w:lang w:eastAsia="fr-FR"/>
               </w:rPr>
             </w:pPr>
+            <w:proofErr w:type="spellStart"/>
             <w:r>
               <w:rPr>
                 <w:rFonts w:ascii="Consolas" w:eastAsia="Times New Roman" w:hAnsi="Consolas" w:cs="Times New Roman"/>
@@ -4063,7 +4576,18 @@
                 <w:szCs w:val="21"/>
                 <w:lang w:eastAsia="fr-FR"/>
               </w:rPr>
-              <w:t>enreg ,</w:t>
+              <w:t>enreg</w:t>
+            </w:r>
+            <w:proofErr w:type="spellEnd"/>
+            <w:r>
+              <w:rPr>
+                <w:rFonts w:ascii="Consolas" w:eastAsia="Times New Roman" w:hAnsi="Consolas" w:cs="Times New Roman"/>
+                <w:color w:val="D4D4D4"/>
+                <w:sz w:val="21"/>
+                <w:szCs w:val="21"/>
+                <w:lang w:eastAsia="fr-FR"/>
+              </w:rPr>
+              <w:t xml:space="preserve"> ,</w:t>
             </w:r>
             <w:proofErr w:type="gramEnd"/>
             <w:r>
@@ -4089,6 +4613,7 @@
                 <w:lang w:eastAsia="fr-FR"/>
               </w:rPr>
             </w:pPr>
+            <w:proofErr w:type="spellStart"/>
             <w:proofErr w:type="gramStart"/>
             <w:r>
               <w:rPr>
@@ -4100,6 +4625,7 @@
               </w:rPr>
               <w:t>F.cout</w:t>
             </w:r>
+            <w:proofErr w:type="spellEnd"/>
             <w:proofErr w:type="gramEnd"/>
             <w:r>
               <w:rPr>
@@ -4207,6 +4733,7 @@
               </w:rPr>
               <w:t xml:space="preserve"> </w:t>
             </w:r>
+            <w:proofErr w:type="spellStart"/>
             <w:proofErr w:type="gramStart"/>
             <w:r>
               <w:rPr>
@@ -4227,7 +4754,18 @@
                 <w:szCs w:val="21"/>
                 <w:lang w:eastAsia="fr-FR"/>
               </w:rPr>
-              <w:t>_id = U.id  </w:t>
+              <w:t>_id</w:t>
+            </w:r>
+            <w:proofErr w:type="spellEnd"/>
+            <w:r>
+              <w:rPr>
+                <w:rFonts w:ascii="Consolas" w:eastAsia="Times New Roman" w:hAnsi="Consolas" w:cs="Times New Roman"/>
+                <w:color w:val="D4D4D4"/>
+                <w:sz w:val="21"/>
+                <w:szCs w:val="21"/>
+                <w:lang w:eastAsia="fr-FR"/>
+              </w:rPr>
+              <w:t xml:space="preserve"> = U.id  </w:t>
             </w:r>
           </w:p>
           <w:p>
@@ -4290,7 +4828,29 @@
                 <w:szCs w:val="21"/>
                 <w:lang w:val="en-US" w:eastAsia="fr-FR"/>
               </w:rPr>
-              <w:t xml:space="preserve"> F.locations_id = L.id  </w:t>
+              <w:t xml:space="preserve"> </w:t>
+            </w:r>
+            <w:proofErr w:type="spellStart"/>
+            <w:r>
+              <w:rPr>
+                <w:rFonts w:ascii="Consolas" w:eastAsia="Times New Roman" w:hAnsi="Consolas" w:cs="Times New Roman"/>
+                <w:color w:val="D4D4D4"/>
+                <w:sz w:val="21"/>
+                <w:szCs w:val="21"/>
+                <w:lang w:val="en-US" w:eastAsia="fr-FR"/>
+              </w:rPr>
+              <w:t>F.locations_id</w:t>
+            </w:r>
+            <w:proofErr w:type="spellEnd"/>
+            <w:r>
+              <w:rPr>
+                <w:rFonts w:ascii="Consolas" w:eastAsia="Times New Roman" w:hAnsi="Consolas" w:cs="Times New Roman"/>
+                <w:color w:val="D4D4D4"/>
+                <w:sz w:val="21"/>
+                <w:szCs w:val="21"/>
+                <w:lang w:val="en-US" w:eastAsia="fr-FR"/>
+              </w:rPr>
+              <w:t xml:space="preserve"> = L.id  </w:t>
             </w:r>
           </w:p>
           <w:p>
@@ -4343,7 +4903,29 @@
                 <w:szCs w:val="21"/>
                 <w:lang w:val="en-US" w:eastAsia="fr-FR"/>
               </w:rPr>
-              <w:t xml:space="preserve">(L.date_enreg) = </w:t>
+              <w:t>(</w:t>
+            </w:r>
+            <w:proofErr w:type="spellStart"/>
+            <w:r>
+              <w:rPr>
+                <w:rFonts w:ascii="Consolas" w:eastAsia="Times New Roman" w:hAnsi="Consolas" w:cs="Times New Roman"/>
+                <w:color w:val="D4D4D4"/>
+                <w:sz w:val="21"/>
+                <w:szCs w:val="21"/>
+                <w:lang w:val="en-US" w:eastAsia="fr-FR"/>
+              </w:rPr>
+              <w:t>L.date_enreg</w:t>
+            </w:r>
+            <w:proofErr w:type="spellEnd"/>
+            <w:r>
+              <w:rPr>
+                <w:rFonts w:ascii="Consolas" w:eastAsia="Times New Roman" w:hAnsi="Consolas" w:cs="Times New Roman"/>
+                <w:color w:val="D4D4D4"/>
+                <w:sz w:val="21"/>
+                <w:szCs w:val="21"/>
+                <w:lang w:val="en-US" w:eastAsia="fr-FR"/>
+              </w:rPr>
+              <w:t xml:space="preserve">) = </w:t>
             </w:r>
             <w:r>
               <w:rPr>
@@ -4416,7 +4998,29 @@
                 <w:szCs w:val="21"/>
                 <w:lang w:val="en-US" w:eastAsia="fr-FR"/>
               </w:rPr>
-              <w:t xml:space="preserve">(L.date_enreg) = </w:t>
+              <w:t>(</w:t>
+            </w:r>
+            <w:proofErr w:type="spellStart"/>
+            <w:r>
+              <w:rPr>
+                <w:rFonts w:ascii="Consolas" w:eastAsia="Times New Roman" w:hAnsi="Consolas" w:cs="Times New Roman"/>
+                <w:color w:val="D4D4D4"/>
+                <w:sz w:val="21"/>
+                <w:szCs w:val="21"/>
+                <w:lang w:val="en-US" w:eastAsia="fr-FR"/>
+              </w:rPr>
+              <w:t>L.date_enreg</w:t>
+            </w:r>
+            <w:proofErr w:type="spellEnd"/>
+            <w:r>
+              <w:rPr>
+                <w:rFonts w:ascii="Consolas" w:eastAsia="Times New Roman" w:hAnsi="Consolas" w:cs="Times New Roman"/>
+                <w:color w:val="D4D4D4"/>
+                <w:sz w:val="21"/>
+                <w:szCs w:val="21"/>
+                <w:lang w:val="en-US" w:eastAsia="fr-FR"/>
+              </w:rPr>
+              <w:t xml:space="preserve">) = </w:t>
             </w:r>
             <w:r>
               <w:rPr>
@@ -4469,7 +5073,29 @@
                 <w:szCs w:val="21"/>
                 <w:lang w:val="en-US" w:eastAsia="fr-FR"/>
               </w:rPr>
-              <w:t xml:space="preserve"> F.cout </w:t>
+              <w:t xml:space="preserve"> </w:t>
+            </w:r>
+            <w:proofErr w:type="spellStart"/>
+            <w:r>
+              <w:rPr>
+                <w:rFonts w:ascii="Consolas" w:eastAsia="Times New Roman" w:hAnsi="Consolas" w:cs="Times New Roman"/>
+                <w:color w:val="D4D4D4"/>
+                <w:sz w:val="21"/>
+                <w:szCs w:val="21"/>
+                <w:lang w:val="en-US" w:eastAsia="fr-FR"/>
+              </w:rPr>
+              <w:t>F.cout</w:t>
+            </w:r>
+            <w:proofErr w:type="spellEnd"/>
+            <w:r>
+              <w:rPr>
+                <w:rFonts w:ascii="Consolas" w:eastAsia="Times New Roman" w:hAnsi="Consolas" w:cs="Times New Roman"/>
+                <w:color w:val="D4D4D4"/>
+                <w:sz w:val="21"/>
+                <w:szCs w:val="21"/>
+                <w:lang w:val="en-US" w:eastAsia="fr-FR"/>
+              </w:rPr>
+              <w:t xml:space="preserve"> </w:t>
             </w:r>
             <w:r>
               <w:rPr>
@@ -4565,7 +5191,7 @@
     </w:p>
     <w:p/>
     <w:p>
-      <w:hyperlink r:id="rId10" w:history="1">
+      <w:hyperlink r:id="rId12" w:history="1">
         <w:r>
           <w:rPr>
             <w:rStyle w:val="Lienhypertexte"/>
@@ -4607,7 +5233,25 @@
                 <w:szCs w:val="10"/>
                 <w:lang w:val="en-US"/>
               </w:rPr>
-              <w:t>CREATE TABLE utilisateurs (</w:t>
+              <w:t xml:space="preserve">CREATE TABLE </w:t>
+            </w:r>
+            <w:proofErr w:type="spellStart"/>
+            <w:r>
+              <w:rPr>
+                <w:sz w:val="10"/>
+                <w:szCs w:val="10"/>
+                <w:lang w:val="en-US"/>
+              </w:rPr>
+              <w:t>utilisateurs</w:t>
+            </w:r>
+            <w:proofErr w:type="spellEnd"/>
+            <w:r>
+              <w:rPr>
+                <w:sz w:val="10"/>
+                <w:szCs w:val="10"/>
+                <w:lang w:val="en-US"/>
+              </w:rPr>
+              <w:t xml:space="preserve"> (</w:t>
             </w:r>
           </w:p>
           <w:p>
@@ -4634,6 +5278,7 @@
               </w:rPr>
               <w:t xml:space="preserve">id                 </w:t>
             </w:r>
+            <w:proofErr w:type="spellStart"/>
             <w:proofErr w:type="gramStart"/>
             <w:r>
               <w:rPr>
@@ -4641,7 +5286,16 @@
                 <w:szCs w:val="10"/>
                 <w:lang w:val="en-US"/>
               </w:rPr>
-              <w:t>bigint(</w:t>
+              <w:t>bigint</w:t>
+            </w:r>
+            <w:proofErr w:type="spellEnd"/>
+            <w:r>
+              <w:rPr>
+                <w:sz w:val="10"/>
+                <w:szCs w:val="10"/>
+                <w:lang w:val="en-US"/>
+              </w:rPr>
+              <w:t>(</w:t>
             </w:r>
             <w:proofErr w:type="gramEnd"/>
             <w:r>
@@ -4667,7 +5321,25 @@
                 <w:szCs w:val="10"/>
                 <w:lang w:val="en-US"/>
               </w:rPr>
-              <w:t xml:space="preserve">  uuid               </w:t>
+              <w:t xml:space="preserve">  </w:t>
+            </w:r>
+            <w:proofErr w:type="spellStart"/>
+            <w:r>
+              <w:rPr>
+                <w:sz w:val="10"/>
+                <w:szCs w:val="10"/>
+                <w:lang w:val="en-US"/>
+              </w:rPr>
+              <w:t>uuid</w:t>
+            </w:r>
+            <w:proofErr w:type="spellEnd"/>
+            <w:r>
+              <w:rPr>
+                <w:sz w:val="10"/>
+                <w:szCs w:val="10"/>
+                <w:lang w:val="en-US"/>
+              </w:rPr>
+              <w:t xml:space="preserve">               </w:t>
             </w:r>
             <w:proofErr w:type="gramStart"/>
             <w:r>
@@ -4702,7 +5374,25 @@
                 <w:szCs w:val="10"/>
                 <w:lang w:val="en-US"/>
               </w:rPr>
-              <w:t xml:space="preserve">  id_document_type   </w:t>
+              <w:t xml:space="preserve">  </w:t>
+            </w:r>
+            <w:proofErr w:type="spellStart"/>
+            <w:r>
+              <w:rPr>
+                <w:sz w:val="10"/>
+                <w:szCs w:val="10"/>
+                <w:lang w:val="en-US"/>
+              </w:rPr>
+              <w:t>id_document_type</w:t>
+            </w:r>
+            <w:proofErr w:type="spellEnd"/>
+            <w:r>
+              <w:rPr>
+                <w:sz w:val="10"/>
+                <w:szCs w:val="10"/>
+                <w:lang w:val="en-US"/>
+              </w:rPr>
+              <w:t xml:space="preserve">   </w:t>
             </w:r>
             <w:proofErr w:type="gramStart"/>
             <w:r>
@@ -4737,7 +5427,25 @@
                 <w:szCs w:val="10"/>
                 <w:lang w:val="en-US"/>
               </w:rPr>
-              <w:t xml:space="preserve">  id_document_number </w:t>
+              <w:t xml:space="preserve">  </w:t>
+            </w:r>
+            <w:proofErr w:type="spellStart"/>
+            <w:r>
+              <w:rPr>
+                <w:sz w:val="10"/>
+                <w:szCs w:val="10"/>
+                <w:lang w:val="en-US"/>
+              </w:rPr>
+              <w:t>id_document_number</w:t>
+            </w:r>
+            <w:proofErr w:type="spellEnd"/>
+            <w:r>
+              <w:rPr>
+                <w:sz w:val="10"/>
+                <w:szCs w:val="10"/>
+                <w:lang w:val="en-US"/>
+              </w:rPr>
+              <w:t xml:space="preserve"> </w:t>
             </w:r>
             <w:proofErr w:type="gramStart"/>
             <w:r>
@@ -4807,7 +5515,25 @@
                 <w:szCs w:val="10"/>
                 <w:lang w:val="en-US"/>
               </w:rPr>
-              <w:t xml:space="preserve">  prenom             </w:t>
+              <w:t xml:space="preserve">  </w:t>
+            </w:r>
+            <w:proofErr w:type="spellStart"/>
+            <w:r>
+              <w:rPr>
+                <w:sz w:val="10"/>
+                <w:szCs w:val="10"/>
+                <w:lang w:val="en-US"/>
+              </w:rPr>
+              <w:t>prenom</w:t>
+            </w:r>
+            <w:proofErr w:type="spellEnd"/>
+            <w:r>
+              <w:rPr>
+                <w:sz w:val="10"/>
+                <w:szCs w:val="10"/>
+                <w:lang w:val="en-US"/>
+              </w:rPr>
+              <w:t xml:space="preserve">             </w:t>
             </w:r>
             <w:proofErr w:type="gramStart"/>
             <w:r>
@@ -4912,7 +5638,25 @@
                 <w:szCs w:val="10"/>
                 <w:lang w:val="en-US"/>
               </w:rPr>
-              <w:t xml:space="preserve">  date_enreg         timestamp NOT NULL, </w:t>
+              <w:t xml:space="preserve">  </w:t>
+            </w:r>
+            <w:proofErr w:type="spellStart"/>
+            <w:r>
+              <w:rPr>
+                <w:sz w:val="10"/>
+                <w:szCs w:val="10"/>
+                <w:lang w:val="en-US"/>
+              </w:rPr>
+              <w:t>date_enreg</w:t>
+            </w:r>
+            <w:proofErr w:type="spellEnd"/>
+            <w:r>
+              <w:rPr>
+                <w:sz w:val="10"/>
+                <w:szCs w:val="10"/>
+                <w:lang w:val="en-US"/>
+              </w:rPr>
+              <w:t xml:space="preserve">         timestamp NOT NULL, </w:t>
             </w:r>
           </w:p>
           <w:p>
@@ -4956,7 +5700,25 @@
                 <w:szCs w:val="10"/>
                 <w:lang w:val="en-US"/>
               </w:rPr>
-              <w:t>CREATE TABLE trottinettes (</w:t>
+              <w:t xml:space="preserve">CREATE TABLE </w:t>
+            </w:r>
+            <w:proofErr w:type="spellStart"/>
+            <w:r>
+              <w:rPr>
+                <w:sz w:val="10"/>
+                <w:szCs w:val="10"/>
+                <w:lang w:val="en-US"/>
+              </w:rPr>
+              <w:t>trottinettes</w:t>
+            </w:r>
+            <w:proofErr w:type="spellEnd"/>
+            <w:r>
+              <w:rPr>
+                <w:sz w:val="10"/>
+                <w:szCs w:val="10"/>
+                <w:lang w:val="en-US"/>
+              </w:rPr>
+              <w:t xml:space="preserve"> (</w:t>
             </w:r>
           </w:p>
           <w:p>
@@ -4975,13 +5737,23 @@
               </w:rPr>
               <w:t xml:space="preserve">  </w:t>
             </w:r>
-            <w:r>
-              <w:rPr>
-                <w:sz w:val="10"/>
-                <w:szCs w:val="10"/>
-                <w:lang w:val="en-US"/>
-              </w:rPr>
-              <w:t xml:space="preserve">serial_number           </w:t>
+            <w:proofErr w:type="spellStart"/>
+            <w:r>
+              <w:rPr>
+                <w:sz w:val="10"/>
+                <w:szCs w:val="10"/>
+                <w:lang w:val="en-US"/>
+              </w:rPr>
+              <w:t>serial_number</w:t>
+            </w:r>
+            <w:proofErr w:type="spellEnd"/>
+            <w:r>
+              <w:rPr>
+                <w:sz w:val="10"/>
+                <w:szCs w:val="10"/>
+                <w:lang w:val="en-US"/>
+              </w:rPr>
+              <w:t xml:space="preserve">           </w:t>
             </w:r>
             <w:proofErr w:type="gramStart"/>
             <w:r>
@@ -5016,7 +5788,25 @@
                 <w:szCs w:val="10"/>
                 <w:lang w:val="en-US"/>
               </w:rPr>
-              <w:t xml:space="preserve">  ean                     </w:t>
+              <w:t xml:space="preserve">  </w:t>
+            </w:r>
+            <w:proofErr w:type="spellStart"/>
+            <w:r>
+              <w:rPr>
+                <w:sz w:val="10"/>
+                <w:szCs w:val="10"/>
+                <w:lang w:val="en-US"/>
+              </w:rPr>
+              <w:t>ean</w:t>
+            </w:r>
+            <w:proofErr w:type="spellEnd"/>
+            <w:r>
+              <w:rPr>
+                <w:sz w:val="10"/>
+                <w:szCs w:val="10"/>
+                <w:lang w:val="en-US"/>
+              </w:rPr>
+              <w:t xml:space="preserve">                     </w:t>
             </w:r>
             <w:proofErr w:type="gramStart"/>
             <w:r>
@@ -5051,7 +5841,25 @@
                 <w:szCs w:val="10"/>
                 <w:lang w:val="en-US"/>
               </w:rPr>
-              <w:t xml:space="preserve">  sku                     </w:t>
+              <w:t xml:space="preserve">  </w:t>
+            </w:r>
+            <w:proofErr w:type="spellStart"/>
+            <w:r>
+              <w:rPr>
+                <w:sz w:val="10"/>
+                <w:szCs w:val="10"/>
+                <w:lang w:val="en-US"/>
+              </w:rPr>
+              <w:t>sku</w:t>
+            </w:r>
+            <w:proofErr w:type="spellEnd"/>
+            <w:r>
+              <w:rPr>
+                <w:sz w:val="10"/>
+                <w:szCs w:val="10"/>
+                <w:lang w:val="en-US"/>
+              </w:rPr>
+              <w:t xml:space="preserve">                     </w:t>
             </w:r>
             <w:proofErr w:type="gramStart"/>
             <w:r>
@@ -5204,7 +6012,25 @@
                 <w:szCs w:val="10"/>
                 <w:lang w:val="en-US"/>
               </w:rPr>
-              <w:t xml:space="preserve">  details_complementaires </w:t>
+              <w:t xml:space="preserve">  </w:t>
+            </w:r>
+            <w:proofErr w:type="spellStart"/>
+            <w:r>
+              <w:rPr>
+                <w:sz w:val="10"/>
+                <w:szCs w:val="10"/>
+                <w:lang w:val="en-US"/>
+              </w:rPr>
+              <w:t>details_complementaires</w:t>
+            </w:r>
+            <w:proofErr w:type="spellEnd"/>
+            <w:r>
+              <w:rPr>
+                <w:sz w:val="10"/>
+                <w:szCs w:val="10"/>
+                <w:lang w:val="en-US"/>
+              </w:rPr>
+              <w:t xml:space="preserve"> </w:t>
             </w:r>
             <w:proofErr w:type="gramStart"/>
             <w:r>
@@ -5239,24 +6065,51 @@
                 <w:szCs w:val="10"/>
                 <w:lang w:val="en-US"/>
               </w:rPr>
-              <w:t xml:space="preserve">  date_enreg              timestamp NULL, </w:t>
-            </w:r>
-          </w:p>
-          <w:p>
-            <w:pPr>
-              <w:rPr>
-                <w:sz w:val="10"/>
-                <w:szCs w:val="10"/>
-                <w:lang w:val="en-US"/>
-              </w:rPr>
-            </w:pPr>
-            <w:r>
-              <w:rPr>
-                <w:sz w:val="10"/>
-                <w:szCs w:val="10"/>
-                <w:lang w:val="en-US"/>
-              </w:rPr>
-              <w:t xml:space="preserve">  trottinettes_models_</w:t>
+              <w:t xml:space="preserve">  </w:t>
+            </w:r>
+            <w:proofErr w:type="spellStart"/>
+            <w:r>
+              <w:rPr>
+                <w:sz w:val="10"/>
+                <w:szCs w:val="10"/>
+                <w:lang w:val="en-US"/>
+              </w:rPr>
+              <w:t>date_enreg</w:t>
+            </w:r>
+            <w:proofErr w:type="spellEnd"/>
+            <w:r>
+              <w:rPr>
+                <w:sz w:val="10"/>
+                <w:szCs w:val="10"/>
+                <w:lang w:val="en-US"/>
+              </w:rPr>
+              <w:t xml:space="preserve">              timestamp NULL, </w:t>
+            </w:r>
+          </w:p>
+          <w:p>
+            <w:pPr>
+              <w:rPr>
+                <w:sz w:val="10"/>
+                <w:szCs w:val="10"/>
+                <w:lang w:val="en-US"/>
+              </w:rPr>
+            </w:pPr>
+            <w:r>
+              <w:rPr>
+                <w:sz w:val="10"/>
+                <w:szCs w:val="10"/>
+                <w:lang w:val="en-US"/>
+              </w:rPr>
+              <w:t xml:space="preserve">  </w:t>
+            </w:r>
+            <w:proofErr w:type="spellStart"/>
+            <w:r>
+              <w:rPr>
+                <w:sz w:val="10"/>
+                <w:szCs w:val="10"/>
+                <w:lang w:val="en-US"/>
+              </w:rPr>
+              <w:t>trottinettes_models_</w:t>
             </w:r>
             <w:proofErr w:type="gramStart"/>
             <w:r>
@@ -5265,8 +6118,27 @@
                 <w:szCs w:val="10"/>
                 <w:lang w:val="en-US"/>
               </w:rPr>
-              <w:t>id  smallint</w:t>
-            </w:r>
+              <w:t>id</w:t>
+            </w:r>
+            <w:proofErr w:type="spellEnd"/>
+            <w:r>
+              <w:rPr>
+                <w:sz w:val="10"/>
+                <w:szCs w:val="10"/>
+                <w:lang w:val="en-US"/>
+              </w:rPr>
+              <w:t xml:space="preserve">  </w:t>
+            </w:r>
+            <w:proofErr w:type="spellStart"/>
+            <w:r>
+              <w:rPr>
+                <w:sz w:val="10"/>
+                <w:szCs w:val="10"/>
+                <w:lang w:val="en-US"/>
+              </w:rPr>
+              <w:t>smallint</w:t>
+            </w:r>
+            <w:proofErr w:type="spellEnd"/>
             <w:proofErr w:type="gramEnd"/>
             <w:r>
               <w:rPr>
@@ -5291,41 +6163,95 @@
                 <w:szCs w:val="10"/>
                 <w:lang w:val="en-US"/>
               </w:rPr>
-              <w:t xml:space="preserve">  PRIMARY KEY (serial_number), </w:t>
-            </w:r>
-          </w:p>
-          <w:p>
-            <w:pPr>
-              <w:rPr>
-                <w:sz w:val="10"/>
-                <w:szCs w:val="10"/>
-                <w:lang w:val="en-US"/>
-              </w:rPr>
-            </w:pPr>
-            <w:r>
-              <w:rPr>
-                <w:sz w:val="10"/>
-                <w:szCs w:val="10"/>
-                <w:lang w:val="en-US"/>
-              </w:rPr>
-              <w:t xml:space="preserve">  UNIQUE INDEX (ean), </w:t>
-            </w:r>
-          </w:p>
-          <w:p>
-            <w:pPr>
-              <w:rPr>
-                <w:sz w:val="10"/>
-                <w:szCs w:val="10"/>
-                <w:lang w:val="en-US"/>
-              </w:rPr>
-            </w:pPr>
-            <w:r>
-              <w:rPr>
-                <w:sz w:val="10"/>
-                <w:szCs w:val="10"/>
-                <w:lang w:val="en-US"/>
-              </w:rPr>
-              <w:t xml:space="preserve">  UNIQUE INDEX (sku)) CHARACTER SET </w:t>
+              <w:t xml:space="preserve">  PRIMARY KEY (</w:t>
+            </w:r>
+            <w:proofErr w:type="spellStart"/>
+            <w:r>
+              <w:rPr>
+                <w:sz w:val="10"/>
+                <w:szCs w:val="10"/>
+                <w:lang w:val="en-US"/>
+              </w:rPr>
+              <w:t>serial_number</w:t>
+            </w:r>
+            <w:proofErr w:type="spellEnd"/>
+            <w:r>
+              <w:rPr>
+                <w:sz w:val="10"/>
+                <w:szCs w:val="10"/>
+                <w:lang w:val="en-US"/>
+              </w:rPr>
+              <w:t xml:space="preserve">), </w:t>
+            </w:r>
+          </w:p>
+          <w:p>
+            <w:pPr>
+              <w:rPr>
+                <w:sz w:val="10"/>
+                <w:szCs w:val="10"/>
+                <w:lang w:val="en-US"/>
+              </w:rPr>
+            </w:pPr>
+            <w:r>
+              <w:rPr>
+                <w:sz w:val="10"/>
+                <w:szCs w:val="10"/>
+                <w:lang w:val="en-US"/>
+              </w:rPr>
+              <w:t xml:space="preserve">  UNIQUE INDEX (</w:t>
+            </w:r>
+            <w:proofErr w:type="spellStart"/>
+            <w:r>
+              <w:rPr>
+                <w:sz w:val="10"/>
+                <w:szCs w:val="10"/>
+                <w:lang w:val="en-US"/>
+              </w:rPr>
+              <w:t>ean</w:t>
+            </w:r>
+            <w:proofErr w:type="spellEnd"/>
+            <w:r>
+              <w:rPr>
+                <w:sz w:val="10"/>
+                <w:szCs w:val="10"/>
+                <w:lang w:val="en-US"/>
+              </w:rPr>
+              <w:t xml:space="preserve">), </w:t>
+            </w:r>
+          </w:p>
+          <w:p>
+            <w:pPr>
+              <w:rPr>
+                <w:sz w:val="10"/>
+                <w:szCs w:val="10"/>
+                <w:lang w:val="en-US"/>
+              </w:rPr>
+            </w:pPr>
+            <w:r>
+              <w:rPr>
+                <w:sz w:val="10"/>
+                <w:szCs w:val="10"/>
+                <w:lang w:val="en-US"/>
+              </w:rPr>
+              <w:t xml:space="preserve">  UNIQUE INDEX (</w:t>
+            </w:r>
+            <w:proofErr w:type="spellStart"/>
+            <w:r>
+              <w:rPr>
+                <w:sz w:val="10"/>
+                <w:szCs w:val="10"/>
+                <w:lang w:val="en-US"/>
+              </w:rPr>
+              <w:t>sku</w:t>
+            </w:r>
+            <w:proofErr w:type="spellEnd"/>
+            <w:r>
+              <w:rPr>
+                <w:sz w:val="10"/>
+                <w:szCs w:val="10"/>
+                <w:lang w:val="en-US"/>
+              </w:rPr>
+              <w:t xml:space="preserve">)) CHARACTER SET </w:t>
             </w:r>
             <w:proofErr w:type="gramStart"/>
             <w:r>
@@ -5352,7 +6278,25 @@
                 <w:szCs w:val="10"/>
                 <w:lang w:val="en-US"/>
               </w:rPr>
-              <w:t>CREATE TABLE trottinettes_models (</w:t>
+              <w:t xml:space="preserve">CREATE TABLE </w:t>
+            </w:r>
+            <w:proofErr w:type="spellStart"/>
+            <w:r>
+              <w:rPr>
+                <w:sz w:val="10"/>
+                <w:szCs w:val="10"/>
+                <w:lang w:val="en-US"/>
+              </w:rPr>
+              <w:t>trottinettes_models</w:t>
+            </w:r>
+            <w:proofErr w:type="spellEnd"/>
+            <w:r>
+              <w:rPr>
+                <w:sz w:val="10"/>
+                <w:szCs w:val="10"/>
+                <w:lang w:val="en-US"/>
+              </w:rPr>
+              <w:t xml:space="preserve"> (</w:t>
             </w:r>
           </w:p>
           <w:p>
@@ -5379,6 +6323,7 @@
               </w:rPr>
               <w:t xml:space="preserve">id                </w:t>
             </w:r>
+            <w:proofErr w:type="spellStart"/>
             <w:proofErr w:type="gramStart"/>
             <w:r>
               <w:rPr>
@@ -5386,7 +6331,16 @@
                 <w:szCs w:val="10"/>
                 <w:lang w:val="en-US"/>
               </w:rPr>
-              <w:t>smallint(</w:t>
+              <w:t>smallint</w:t>
+            </w:r>
+            <w:proofErr w:type="spellEnd"/>
+            <w:r>
+              <w:rPr>
+                <w:sz w:val="10"/>
+                <w:szCs w:val="10"/>
+                <w:lang w:val="en-US"/>
+              </w:rPr>
+              <w:t>(</w:t>
             </w:r>
             <w:proofErr w:type="gramEnd"/>
             <w:r>
@@ -5599,6 +6553,7 @@
               </w:rPr>
               <w:t xml:space="preserve">  </w:t>
             </w:r>
+            <w:proofErr w:type="spellStart"/>
             <w:proofErr w:type="gramStart"/>
             <w:r>
               <w:rPr>
@@ -5613,7 +6568,15 @@
                 <w:sz w:val="10"/>
                 <w:szCs w:val="10"/>
               </w:rPr>
-              <w:t xml:space="preserve">_moteur   double, </w:t>
+              <w:t>_moteur</w:t>
+            </w:r>
+            <w:proofErr w:type="spellEnd"/>
+            <w:r>
+              <w:rPr>
+                <w:sz w:val="10"/>
+                <w:szCs w:val="10"/>
+              </w:rPr>
+              <w:t xml:space="preserve">   double, </w:t>
             </w:r>
           </w:p>
           <w:p>
@@ -5630,6 +6593,7 @@
               </w:rPr>
               <w:t xml:space="preserve">  </w:t>
             </w:r>
+            <w:proofErr w:type="spellStart"/>
             <w:proofErr w:type="gramStart"/>
             <w:r>
               <w:rPr>
@@ -5644,16 +6608,9 @@
                 <w:sz w:val="10"/>
                 <w:szCs w:val="10"/>
               </w:rPr>
-              <w:t xml:space="preserve">_moteur  int(10), </w:t>
-            </w:r>
-          </w:p>
-          <w:p>
-            <w:pPr>
-              <w:rPr>
-                <w:sz w:val="10"/>
-                <w:szCs w:val="10"/>
-              </w:rPr>
-            </w:pPr>
+              <w:t>_moteur</w:t>
+            </w:r>
+            <w:proofErr w:type="spellEnd"/>
             <w:r>
               <w:rPr>
                 <w:sz w:val="10"/>
@@ -5661,6 +6618,38 @@
               </w:rPr>
               <w:t xml:space="preserve">  </w:t>
             </w:r>
+            <w:proofErr w:type="spellStart"/>
+            <w:r>
+              <w:rPr>
+                <w:sz w:val="10"/>
+                <w:szCs w:val="10"/>
+              </w:rPr>
+              <w:t>int</w:t>
+            </w:r>
+            <w:proofErr w:type="spellEnd"/>
+            <w:r>
+              <w:rPr>
+                <w:sz w:val="10"/>
+                <w:szCs w:val="10"/>
+              </w:rPr>
+              <w:t xml:space="preserve">(10), </w:t>
+            </w:r>
+          </w:p>
+          <w:p>
+            <w:pPr>
+              <w:rPr>
+                <w:sz w:val="10"/>
+                <w:szCs w:val="10"/>
+              </w:rPr>
+            </w:pPr>
+            <w:r>
+              <w:rPr>
+                <w:sz w:val="10"/>
+                <w:szCs w:val="10"/>
+              </w:rPr>
+              <w:t xml:space="preserve">  </w:t>
+            </w:r>
+            <w:proofErr w:type="spellStart"/>
             <w:proofErr w:type="gramStart"/>
             <w:r>
               <w:rPr>
@@ -5675,7 +6664,31 @@
                 <w:sz w:val="10"/>
                 <w:szCs w:val="10"/>
               </w:rPr>
-              <w:t xml:space="preserve">_max       int(10), </w:t>
+              <w:t>_max</w:t>
+            </w:r>
+            <w:proofErr w:type="spellEnd"/>
+            <w:r>
+              <w:rPr>
+                <w:sz w:val="10"/>
+                <w:szCs w:val="10"/>
+              </w:rPr>
+              <w:t xml:space="preserve">       </w:t>
+            </w:r>
+            <w:proofErr w:type="spellStart"/>
+            <w:r>
+              <w:rPr>
+                <w:sz w:val="10"/>
+                <w:szCs w:val="10"/>
+              </w:rPr>
+              <w:t>int</w:t>
+            </w:r>
+            <w:proofErr w:type="spellEnd"/>
+            <w:r>
+              <w:rPr>
+                <w:sz w:val="10"/>
+                <w:szCs w:val="10"/>
+              </w:rPr>
+              <w:t xml:space="preserve">(10), </w:t>
             </w:r>
           </w:p>
           <w:p>
@@ -5754,6 +6767,7 @@
               </w:rPr>
               <w:t xml:space="preserve">  </w:t>
             </w:r>
+            <w:proofErr w:type="spellStart"/>
             <w:proofErr w:type="gramStart"/>
             <w:r>
               <w:rPr>
@@ -5768,7 +6782,15 @@
                 <w:sz w:val="10"/>
                 <w:szCs w:val="10"/>
               </w:rPr>
-              <w:t xml:space="preserve">_max        double, </w:t>
+              <w:t>_max</w:t>
+            </w:r>
+            <w:proofErr w:type="spellEnd"/>
+            <w:r>
+              <w:rPr>
+                <w:sz w:val="10"/>
+                <w:szCs w:val="10"/>
+              </w:rPr>
+              <w:t xml:space="preserve">        double, </w:t>
             </w:r>
           </w:p>
           <w:p>
@@ -5816,6 +6838,7 @@
               </w:rPr>
               <w:t xml:space="preserve">  </w:t>
             </w:r>
+            <w:proofErr w:type="spellStart"/>
             <w:proofErr w:type="gramStart"/>
             <w:r>
               <w:rPr>
@@ -5830,7 +6853,15 @@
                 <w:sz w:val="10"/>
                 <w:szCs w:val="10"/>
               </w:rPr>
-              <w:t xml:space="preserve">_max_roue double, </w:t>
+              <w:t>_max_roue</w:t>
+            </w:r>
+            <w:proofErr w:type="spellEnd"/>
+            <w:r>
+              <w:rPr>
+                <w:sz w:val="10"/>
+                <w:szCs w:val="10"/>
+              </w:rPr>
+              <w:t xml:space="preserve"> double, </w:t>
             </w:r>
           </w:p>
           <w:p>
@@ -5848,13 +6879,23 @@
               </w:rPr>
               <w:t xml:space="preserve">  </w:t>
             </w:r>
-            <w:r>
-              <w:rPr>
-                <w:sz w:val="10"/>
-                <w:szCs w:val="10"/>
-                <w:lang w:val="en-US"/>
-              </w:rPr>
-              <w:t xml:space="preserve">autonomie_max     </w:t>
+            <w:proofErr w:type="spellStart"/>
+            <w:r>
+              <w:rPr>
+                <w:sz w:val="10"/>
+                <w:szCs w:val="10"/>
+                <w:lang w:val="en-US"/>
+              </w:rPr>
+              <w:t>autonomie_max</w:t>
+            </w:r>
+            <w:proofErr w:type="spellEnd"/>
+            <w:r>
+              <w:rPr>
+                <w:sz w:val="10"/>
+                <w:szCs w:val="10"/>
+                <w:lang w:val="en-US"/>
+              </w:rPr>
+              <w:t xml:space="preserve">     </w:t>
             </w:r>
             <w:proofErr w:type="gramStart"/>
             <w:r>
@@ -5968,6 +7009,7 @@
               </w:rPr>
               <w:t xml:space="preserve">id                         </w:t>
             </w:r>
+            <w:proofErr w:type="spellStart"/>
             <w:proofErr w:type="gramStart"/>
             <w:r>
               <w:rPr>
@@ -5975,7 +7017,16 @@
                 <w:szCs w:val="10"/>
                 <w:lang w:val="en-US"/>
               </w:rPr>
-              <w:t>bigint(</w:t>
+              <w:t>bigint</w:t>
+            </w:r>
+            <w:proofErr w:type="spellEnd"/>
+            <w:r>
+              <w:rPr>
+                <w:sz w:val="10"/>
+                <w:szCs w:val="10"/>
+                <w:lang w:val="en-US"/>
+              </w:rPr>
+              <w:t>(</w:t>
             </w:r>
             <w:proofErr w:type="gramEnd"/>
             <w:r>
@@ -6036,24 +7087,43 @@
                 <w:szCs w:val="10"/>
                 <w:lang w:val="en-US"/>
               </w:rPr>
-              <w:t xml:space="preserve">  date_enreg                 timestamp NOT NULL, </w:t>
-            </w:r>
-          </w:p>
-          <w:p>
-            <w:pPr>
-              <w:rPr>
-                <w:sz w:val="10"/>
-                <w:szCs w:val="10"/>
-              </w:rPr>
-            </w:pPr>
-            <w:r>
-              <w:rPr>
-                <w:sz w:val="10"/>
-                <w:szCs w:val="10"/>
-                <w:lang w:val="en-US"/>
-              </w:rPr>
               <w:t xml:space="preserve">  </w:t>
             </w:r>
+            <w:proofErr w:type="spellStart"/>
+            <w:r>
+              <w:rPr>
+                <w:sz w:val="10"/>
+                <w:szCs w:val="10"/>
+                <w:lang w:val="en-US"/>
+              </w:rPr>
+              <w:t>date_enreg</w:t>
+            </w:r>
+            <w:proofErr w:type="spellEnd"/>
+            <w:r>
+              <w:rPr>
+                <w:sz w:val="10"/>
+                <w:szCs w:val="10"/>
+                <w:lang w:val="en-US"/>
+              </w:rPr>
+              <w:t xml:space="preserve">                 timestamp NOT NULL, </w:t>
+            </w:r>
+          </w:p>
+          <w:p>
+            <w:pPr>
+              <w:rPr>
+                <w:sz w:val="10"/>
+                <w:szCs w:val="10"/>
+              </w:rPr>
+            </w:pPr>
+            <w:r>
+              <w:rPr>
+                <w:sz w:val="10"/>
+                <w:szCs w:val="10"/>
+                <w:lang w:val="en-US"/>
+              </w:rPr>
+              <w:t xml:space="preserve">  </w:t>
+            </w:r>
+            <w:proofErr w:type="spellStart"/>
             <w:proofErr w:type="gramStart"/>
             <w:r>
               <w:rPr>
@@ -6068,7 +7138,15 @@
                 <w:sz w:val="10"/>
                 <w:szCs w:val="10"/>
               </w:rPr>
-              <w:t xml:space="preserve">_retour_prevu          timestamp NULL, </w:t>
+              <w:t>_retour_prevu</w:t>
+            </w:r>
+            <w:proofErr w:type="spellEnd"/>
+            <w:r>
+              <w:rPr>
+                <w:sz w:val="10"/>
+                <w:szCs w:val="10"/>
+              </w:rPr>
+              <w:t xml:space="preserve">          timestamp NULL, </w:t>
             </w:r>
           </w:p>
           <w:p>
@@ -6085,6 +7163,7 @@
               </w:rPr>
               <w:t xml:space="preserve">  </w:t>
             </w:r>
+            <w:proofErr w:type="spellStart"/>
             <w:proofErr w:type="gramStart"/>
             <w:r>
               <w:rPr>
@@ -6099,7 +7178,15 @@
                 <w:sz w:val="10"/>
                 <w:szCs w:val="10"/>
               </w:rPr>
-              <w:t xml:space="preserve">_retour_effectif       timestamp NULL, </w:t>
+              <w:t>_retour_effectif</w:t>
+            </w:r>
+            <w:proofErr w:type="spellEnd"/>
+            <w:r>
+              <w:rPr>
+                <w:sz w:val="10"/>
+                <w:szCs w:val="10"/>
+              </w:rPr>
+              <w:t xml:space="preserve">       timestamp NULL, </w:t>
             </w:r>
           </w:p>
           <w:p>
@@ -6117,13 +7204,23 @@
               </w:rPr>
               <w:t xml:space="preserve">  </w:t>
             </w:r>
-            <w:r>
-              <w:rPr>
-                <w:sz w:val="10"/>
-                <w:szCs w:val="10"/>
-                <w:lang w:val="en-US"/>
-              </w:rPr>
-              <w:t xml:space="preserve">trottinettes_serial_number </w:t>
+            <w:proofErr w:type="spellStart"/>
+            <w:r>
+              <w:rPr>
+                <w:sz w:val="10"/>
+                <w:szCs w:val="10"/>
+                <w:lang w:val="en-US"/>
+              </w:rPr>
+              <w:t>trottinettes_serial_number</w:t>
+            </w:r>
+            <w:proofErr w:type="spellEnd"/>
+            <w:r>
+              <w:rPr>
+                <w:sz w:val="10"/>
+                <w:szCs w:val="10"/>
+                <w:lang w:val="en-US"/>
+              </w:rPr>
+              <w:t xml:space="preserve"> </w:t>
             </w:r>
             <w:proofErr w:type="gramStart"/>
             <w:r>
@@ -6160,14 +7257,25 @@
               </w:rPr>
               <w:t xml:space="preserve">  </w:t>
             </w:r>
-            <w:r>
-              <w:rPr>
-                <w:sz w:val="10"/>
-                <w:szCs w:val="10"/>
-                <w:lang w:val="en-US"/>
-              </w:rPr>
-              <w:t xml:space="preserve">utilisateurs_id            </w:t>
-            </w:r>
+            <w:proofErr w:type="spellStart"/>
+            <w:r>
+              <w:rPr>
+                <w:sz w:val="10"/>
+                <w:szCs w:val="10"/>
+                <w:lang w:val="en-US"/>
+              </w:rPr>
+              <w:t>utilisateurs_id</w:t>
+            </w:r>
+            <w:proofErr w:type="spellEnd"/>
+            <w:r>
+              <w:rPr>
+                <w:sz w:val="10"/>
+                <w:szCs w:val="10"/>
+                <w:lang w:val="en-US"/>
+              </w:rPr>
+              <w:t xml:space="preserve">            </w:t>
+            </w:r>
+            <w:proofErr w:type="spellStart"/>
             <w:proofErr w:type="gramStart"/>
             <w:r>
               <w:rPr>
@@ -6175,7 +7283,16 @@
                 <w:szCs w:val="10"/>
                 <w:lang w:val="en-US"/>
               </w:rPr>
-              <w:t>bigint(</w:t>
+              <w:t>bigint</w:t>
+            </w:r>
+            <w:proofErr w:type="spellEnd"/>
+            <w:r>
+              <w:rPr>
+                <w:sz w:val="10"/>
+                <w:szCs w:val="10"/>
+                <w:lang w:val="en-US"/>
+              </w:rPr>
+              <w:t>(</w:t>
             </w:r>
             <w:proofErr w:type="gramEnd"/>
             <w:r>
@@ -6253,7 +7370,25 @@
                 <w:szCs w:val="10"/>
                 <w:lang w:val="en-US"/>
               </w:rPr>
-              <w:t>CREATE TABLE trottinettes_custom_attributes (</w:t>
+              <w:t xml:space="preserve">CREATE TABLE </w:t>
+            </w:r>
+            <w:proofErr w:type="spellStart"/>
+            <w:r>
+              <w:rPr>
+                <w:sz w:val="10"/>
+                <w:szCs w:val="10"/>
+                <w:lang w:val="en-US"/>
+              </w:rPr>
+              <w:t>trottinettes_custom_attributes</w:t>
+            </w:r>
+            <w:proofErr w:type="spellEnd"/>
+            <w:r>
+              <w:rPr>
+                <w:sz w:val="10"/>
+                <w:szCs w:val="10"/>
+                <w:lang w:val="en-US"/>
+              </w:rPr>
+              <w:t xml:space="preserve"> (</w:t>
             </w:r>
           </w:p>
           <w:p>
@@ -6313,7 +7448,25 @@
                 <w:szCs w:val="10"/>
                 <w:lang w:val="en-US"/>
               </w:rPr>
-              <w:t xml:space="preserve">  valeur                     </w:t>
+              <w:t xml:space="preserve">  </w:t>
+            </w:r>
+            <w:proofErr w:type="spellStart"/>
+            <w:r>
+              <w:rPr>
+                <w:sz w:val="10"/>
+                <w:szCs w:val="10"/>
+                <w:lang w:val="en-US"/>
+              </w:rPr>
+              <w:t>valeur</w:t>
+            </w:r>
+            <w:proofErr w:type="spellEnd"/>
+            <w:r>
+              <w:rPr>
+                <w:sz w:val="10"/>
+                <w:szCs w:val="10"/>
+                <w:lang w:val="en-US"/>
+              </w:rPr>
+              <w:t xml:space="preserve">                     </w:t>
             </w:r>
             <w:proofErr w:type="gramStart"/>
             <w:r>
@@ -6348,7 +7501,25 @@
                 <w:szCs w:val="10"/>
                 <w:lang w:val="en-US"/>
               </w:rPr>
-              <w:t xml:space="preserve">  value_type                 </w:t>
+              <w:t xml:space="preserve">  </w:t>
+            </w:r>
+            <w:proofErr w:type="spellStart"/>
+            <w:r>
+              <w:rPr>
+                <w:sz w:val="10"/>
+                <w:szCs w:val="10"/>
+                <w:lang w:val="en-US"/>
+              </w:rPr>
+              <w:t>value_type</w:t>
+            </w:r>
+            <w:proofErr w:type="spellEnd"/>
+            <w:r>
+              <w:rPr>
+                <w:sz w:val="10"/>
+                <w:szCs w:val="10"/>
+                <w:lang w:val="en-US"/>
+              </w:rPr>
+              <w:t xml:space="preserve">                 </w:t>
             </w:r>
             <w:proofErr w:type="gramStart"/>
             <w:r>
@@ -6383,8 +7554,27 @@
                 <w:szCs w:val="10"/>
                 <w:lang w:val="en-US"/>
               </w:rPr>
-              <w:t xml:space="preserve">  custom_attributes_id       </w:t>
-            </w:r>
+              <w:t xml:space="preserve">  </w:t>
+            </w:r>
+            <w:proofErr w:type="spellStart"/>
+            <w:r>
+              <w:rPr>
+                <w:sz w:val="10"/>
+                <w:szCs w:val="10"/>
+                <w:lang w:val="en-US"/>
+              </w:rPr>
+              <w:t>custom_attributes_id</w:t>
+            </w:r>
+            <w:proofErr w:type="spellEnd"/>
+            <w:r>
+              <w:rPr>
+                <w:sz w:val="10"/>
+                <w:szCs w:val="10"/>
+                <w:lang w:val="en-US"/>
+              </w:rPr>
+              <w:t xml:space="preserve">       </w:t>
+            </w:r>
+            <w:proofErr w:type="spellStart"/>
             <w:proofErr w:type="gramStart"/>
             <w:r>
               <w:rPr>
@@ -6392,7 +7582,16 @@
                 <w:szCs w:val="10"/>
                 <w:lang w:val="en-US"/>
               </w:rPr>
-              <w:t>smallint(</w:t>
+              <w:t>smallint</w:t>
+            </w:r>
+            <w:proofErr w:type="spellEnd"/>
+            <w:r>
+              <w:rPr>
+                <w:sz w:val="10"/>
+                <w:szCs w:val="10"/>
+                <w:lang w:val="en-US"/>
+              </w:rPr>
+              <w:t>(</w:t>
             </w:r>
             <w:proofErr w:type="gramEnd"/>
             <w:r>
@@ -6418,7 +7617,25 @@
                 <w:szCs w:val="10"/>
                 <w:lang w:val="en-US"/>
               </w:rPr>
-              <w:t xml:space="preserve">  trottinettes_serial_number </w:t>
+              <w:t xml:space="preserve">  </w:t>
+            </w:r>
+            <w:proofErr w:type="spellStart"/>
+            <w:r>
+              <w:rPr>
+                <w:sz w:val="10"/>
+                <w:szCs w:val="10"/>
+                <w:lang w:val="en-US"/>
+              </w:rPr>
+              <w:t>trottinettes_serial_number</w:t>
+            </w:r>
+            <w:proofErr w:type="spellEnd"/>
+            <w:r>
+              <w:rPr>
+                <w:sz w:val="10"/>
+                <w:szCs w:val="10"/>
+                <w:lang w:val="en-US"/>
+              </w:rPr>
+              <w:t xml:space="preserve"> </w:t>
             </w:r>
             <w:proofErr w:type="gramStart"/>
             <w:r>
@@ -6480,7 +7697,25 @@
                 <w:szCs w:val="10"/>
                 <w:lang w:val="en-US"/>
               </w:rPr>
-              <w:t>CREATE TABLE custom_attributes (</w:t>
+              <w:t xml:space="preserve">CREATE TABLE </w:t>
+            </w:r>
+            <w:proofErr w:type="spellStart"/>
+            <w:r>
+              <w:rPr>
+                <w:sz w:val="10"/>
+                <w:szCs w:val="10"/>
+                <w:lang w:val="en-US"/>
+              </w:rPr>
+              <w:t>custom_attributes</w:t>
+            </w:r>
+            <w:proofErr w:type="spellEnd"/>
+            <w:r>
+              <w:rPr>
+                <w:sz w:val="10"/>
+                <w:szCs w:val="10"/>
+                <w:lang w:val="en-US"/>
+              </w:rPr>
+              <w:t xml:space="preserve"> (</w:t>
             </w:r>
           </w:p>
           <w:p>
@@ -6499,6 +7734,7 @@
               </w:rPr>
               <w:t xml:space="preserve">  id           </w:t>
             </w:r>
+            <w:proofErr w:type="spellStart"/>
             <w:proofErr w:type="gramStart"/>
             <w:r>
               <w:rPr>
@@ -6506,7 +7742,16 @@
                 <w:szCs w:val="10"/>
                 <w:lang w:val="en-US"/>
               </w:rPr>
-              <w:t>smallint(</w:t>
+              <w:t>smallint</w:t>
+            </w:r>
+            <w:proofErr w:type="spellEnd"/>
+            <w:r>
+              <w:rPr>
+                <w:sz w:val="10"/>
+                <w:szCs w:val="10"/>
+                <w:lang w:val="en-US"/>
+              </w:rPr>
+              <w:t>(</w:t>
             </w:r>
             <w:proofErr w:type="gramEnd"/>
             <w:r>
@@ -6567,7 +7812,25 @@
                 <w:szCs w:val="10"/>
                 <w:lang w:val="en-US"/>
               </w:rPr>
-              <w:t xml:space="preserve">  libelle      </w:t>
+              <w:t xml:space="preserve">  </w:t>
+            </w:r>
+            <w:proofErr w:type="spellStart"/>
+            <w:r>
+              <w:rPr>
+                <w:sz w:val="10"/>
+                <w:szCs w:val="10"/>
+                <w:lang w:val="en-US"/>
+              </w:rPr>
+              <w:t>libelle</w:t>
+            </w:r>
+            <w:proofErr w:type="spellEnd"/>
+            <w:r>
+              <w:rPr>
+                <w:sz w:val="10"/>
+                <w:szCs w:val="10"/>
+                <w:lang w:val="en-US"/>
+              </w:rPr>
+              <w:t xml:space="preserve">      </w:t>
             </w:r>
             <w:proofErr w:type="gramStart"/>
             <w:r>
@@ -6602,7 +7865,25 @@
                 <w:szCs w:val="10"/>
                 <w:lang w:val="en-US"/>
               </w:rPr>
-              <w:t xml:space="preserve">  value_type   </w:t>
+              <w:t xml:space="preserve">  </w:t>
+            </w:r>
+            <w:proofErr w:type="spellStart"/>
+            <w:r>
+              <w:rPr>
+                <w:sz w:val="10"/>
+                <w:szCs w:val="10"/>
+                <w:lang w:val="en-US"/>
+              </w:rPr>
+              <w:t>value_type</w:t>
+            </w:r>
+            <w:proofErr w:type="spellEnd"/>
+            <w:r>
+              <w:rPr>
+                <w:sz w:val="10"/>
+                <w:szCs w:val="10"/>
+                <w:lang w:val="en-US"/>
+              </w:rPr>
+              <w:t xml:space="preserve">   </w:t>
             </w:r>
             <w:proofErr w:type="gramStart"/>
             <w:r>
@@ -6637,7 +7918,25 @@
                 <w:szCs w:val="10"/>
                 <w:lang w:val="en-US"/>
               </w:rPr>
-              <w:t xml:space="preserve">  values_enums </w:t>
+              <w:t xml:space="preserve">  </w:t>
+            </w:r>
+            <w:proofErr w:type="spellStart"/>
+            <w:r>
+              <w:rPr>
+                <w:sz w:val="10"/>
+                <w:szCs w:val="10"/>
+                <w:lang w:val="en-US"/>
+              </w:rPr>
+              <w:t>values_enums</w:t>
+            </w:r>
+            <w:proofErr w:type="spellEnd"/>
+            <w:r>
+              <w:rPr>
+                <w:sz w:val="10"/>
+                <w:szCs w:val="10"/>
+                <w:lang w:val="en-US"/>
+              </w:rPr>
+              <w:t xml:space="preserve"> </w:t>
             </w:r>
             <w:proofErr w:type="gramStart"/>
             <w:r>
@@ -6716,7 +8015,25 @@
                 <w:szCs w:val="10"/>
                 <w:lang w:val="en-US"/>
               </w:rPr>
-              <w:t>CREATE TABLE locations_trackings (</w:t>
+              <w:t xml:space="preserve">CREATE TABLE </w:t>
+            </w:r>
+            <w:proofErr w:type="spellStart"/>
+            <w:r>
+              <w:rPr>
+                <w:sz w:val="10"/>
+                <w:szCs w:val="10"/>
+                <w:lang w:val="en-US"/>
+              </w:rPr>
+              <w:t>locations_trackings</w:t>
+            </w:r>
+            <w:proofErr w:type="spellEnd"/>
+            <w:r>
+              <w:rPr>
+                <w:sz w:val="10"/>
+                <w:szCs w:val="10"/>
+                <w:lang w:val="en-US"/>
+              </w:rPr>
+              <w:t xml:space="preserve"> (</w:t>
             </w:r>
           </w:p>
           <w:p>
@@ -6735,6 +8052,7 @@
               </w:rPr>
               <w:t xml:space="preserve">  id                         </w:t>
             </w:r>
+            <w:proofErr w:type="spellStart"/>
             <w:proofErr w:type="gramStart"/>
             <w:r>
               <w:rPr>
@@ -6742,7 +8060,16 @@
                 <w:szCs w:val="10"/>
                 <w:lang w:val="en-US"/>
               </w:rPr>
-              <w:t>bigint(</w:t>
+              <w:t>bigint</w:t>
+            </w:r>
+            <w:proofErr w:type="spellEnd"/>
+            <w:r>
+              <w:rPr>
+                <w:sz w:val="10"/>
+                <w:szCs w:val="10"/>
+                <w:lang w:val="en-US"/>
+              </w:rPr>
+              <w:t>(</w:t>
             </w:r>
             <w:proofErr w:type="gramEnd"/>
             <w:r>
@@ -6802,7 +8129,25 @@
                 <w:szCs w:val="10"/>
                 <w:lang w:val="en-US"/>
               </w:rPr>
-              <w:t xml:space="preserve">  geo_point                  </w:t>
+              <w:t xml:space="preserve">  </w:t>
+            </w:r>
+            <w:proofErr w:type="spellStart"/>
+            <w:r>
+              <w:rPr>
+                <w:sz w:val="10"/>
+                <w:szCs w:val="10"/>
+                <w:lang w:val="en-US"/>
+              </w:rPr>
+              <w:t>geo_point</w:t>
+            </w:r>
+            <w:proofErr w:type="spellEnd"/>
+            <w:r>
+              <w:rPr>
+                <w:sz w:val="10"/>
+                <w:szCs w:val="10"/>
+                <w:lang w:val="en-US"/>
+              </w:rPr>
+              <w:t xml:space="preserve">                  </w:t>
             </w:r>
             <w:proofErr w:type="gramStart"/>
             <w:r>
@@ -6854,7 +8199,25 @@
                 <w:szCs w:val="10"/>
                 <w:lang w:val="en-US"/>
               </w:rPr>
-              <w:t xml:space="preserve">  trottinettes_serial_number </w:t>
+              <w:t xml:space="preserve">  </w:t>
+            </w:r>
+            <w:proofErr w:type="spellStart"/>
+            <w:r>
+              <w:rPr>
+                <w:sz w:val="10"/>
+                <w:szCs w:val="10"/>
+                <w:lang w:val="en-US"/>
+              </w:rPr>
+              <w:t>trottinettes_serial_number</w:t>
+            </w:r>
+            <w:proofErr w:type="spellEnd"/>
+            <w:r>
+              <w:rPr>
+                <w:sz w:val="10"/>
+                <w:szCs w:val="10"/>
+                <w:lang w:val="en-US"/>
+              </w:rPr>
+              <w:t xml:space="preserve"> </w:t>
             </w:r>
             <w:proofErr w:type="gramStart"/>
             <w:r>
@@ -6889,8 +8252,27 @@
                 <w:szCs w:val="10"/>
                 <w:lang w:val="en-US"/>
               </w:rPr>
-              <w:t xml:space="preserve">  utilisateurs_id            </w:t>
-            </w:r>
+              <w:t xml:space="preserve">  </w:t>
+            </w:r>
+            <w:proofErr w:type="spellStart"/>
+            <w:r>
+              <w:rPr>
+                <w:sz w:val="10"/>
+                <w:szCs w:val="10"/>
+                <w:lang w:val="en-US"/>
+              </w:rPr>
+              <w:t>utilisateurs_id</w:t>
+            </w:r>
+            <w:proofErr w:type="spellEnd"/>
+            <w:r>
+              <w:rPr>
+                <w:sz w:val="10"/>
+                <w:szCs w:val="10"/>
+                <w:lang w:val="en-US"/>
+              </w:rPr>
+              <w:t xml:space="preserve">            </w:t>
+            </w:r>
+            <w:proofErr w:type="spellStart"/>
             <w:proofErr w:type="gramStart"/>
             <w:r>
               <w:rPr>
@@ -6898,7 +8280,16 @@
                 <w:szCs w:val="10"/>
                 <w:lang w:val="en-US"/>
               </w:rPr>
-              <w:t>bigint(</w:t>
+              <w:t>bigint</w:t>
+            </w:r>
+            <w:proofErr w:type="spellEnd"/>
+            <w:r>
+              <w:rPr>
+                <w:sz w:val="10"/>
+                <w:szCs w:val="10"/>
+                <w:lang w:val="en-US"/>
+              </w:rPr>
+              <w:t>(</w:t>
             </w:r>
             <w:proofErr w:type="gramEnd"/>
             <w:r>
@@ -6970,6 +8361,7 @@
               </w:rPr>
               <w:t xml:space="preserve">  id               </w:t>
             </w:r>
+            <w:proofErr w:type="spellStart"/>
             <w:proofErr w:type="gramStart"/>
             <w:r>
               <w:rPr>
@@ -6977,7 +8369,16 @@
                 <w:szCs w:val="10"/>
                 <w:lang w:val="en-US"/>
               </w:rPr>
-              <w:t>bigint(</w:t>
+              <w:t>bigint</w:t>
+            </w:r>
+            <w:proofErr w:type="spellEnd"/>
+            <w:r>
+              <w:rPr>
+                <w:sz w:val="10"/>
+                <w:szCs w:val="10"/>
+                <w:lang w:val="en-US"/>
+              </w:rPr>
+              <w:t>(</w:t>
             </w:r>
             <w:proofErr w:type="gramEnd"/>
             <w:r>
@@ -7038,7 +8439,25 @@
                 <w:szCs w:val="10"/>
                 <w:lang w:val="en-US"/>
               </w:rPr>
-              <w:t xml:space="preserve">  cout             </w:t>
+              <w:t xml:space="preserve">  </w:t>
+            </w:r>
+            <w:proofErr w:type="spellStart"/>
+            <w:r>
+              <w:rPr>
+                <w:sz w:val="10"/>
+                <w:szCs w:val="10"/>
+                <w:lang w:val="en-US"/>
+              </w:rPr>
+              <w:t>cout</w:t>
+            </w:r>
+            <w:proofErr w:type="spellEnd"/>
+            <w:r>
+              <w:rPr>
+                <w:sz w:val="10"/>
+                <w:szCs w:val="10"/>
+                <w:lang w:val="en-US"/>
+              </w:rPr>
+              <w:t xml:space="preserve">             </w:t>
             </w:r>
             <w:proofErr w:type="gramStart"/>
             <w:r>
@@ -7073,7 +8492,25 @@
                 <w:szCs w:val="10"/>
                 <w:lang w:val="en-US"/>
               </w:rPr>
-              <w:t xml:space="preserve">  mode_paiement    </w:t>
+              <w:t xml:space="preserve">  </w:t>
+            </w:r>
+            <w:proofErr w:type="spellStart"/>
+            <w:r>
+              <w:rPr>
+                <w:sz w:val="10"/>
+                <w:szCs w:val="10"/>
+                <w:lang w:val="en-US"/>
+              </w:rPr>
+              <w:t>mode_paiement</w:t>
+            </w:r>
+            <w:proofErr w:type="spellEnd"/>
+            <w:r>
+              <w:rPr>
+                <w:sz w:val="10"/>
+                <w:szCs w:val="10"/>
+                <w:lang w:val="en-US"/>
+              </w:rPr>
+              <w:t xml:space="preserve">    </w:t>
             </w:r>
             <w:proofErr w:type="gramStart"/>
             <w:r>
@@ -7108,42 +8545,97 @@
                 <w:szCs w:val="10"/>
                 <w:lang w:val="en-US"/>
               </w:rPr>
-              <w:t xml:space="preserve">  date_facturation timestamp NOT NULL, </w:t>
-            </w:r>
-          </w:p>
-          <w:p>
-            <w:pPr>
-              <w:rPr>
-                <w:sz w:val="10"/>
-                <w:szCs w:val="10"/>
-                <w:lang w:val="en-US"/>
-              </w:rPr>
-            </w:pPr>
-            <w:r>
-              <w:rPr>
-                <w:sz w:val="10"/>
-                <w:szCs w:val="10"/>
-                <w:lang w:val="en-US"/>
-              </w:rPr>
-              <w:t xml:space="preserve">  date_paiement    timestamp NULL, </w:t>
-            </w:r>
-          </w:p>
-          <w:p>
-            <w:pPr>
-              <w:rPr>
-                <w:sz w:val="10"/>
-                <w:szCs w:val="10"/>
-                <w:lang w:val="en-US"/>
-              </w:rPr>
-            </w:pPr>
-            <w:r>
-              <w:rPr>
-                <w:sz w:val="10"/>
-                <w:szCs w:val="10"/>
-                <w:lang w:val="en-US"/>
-              </w:rPr>
-              <w:t xml:space="preserve">  locations_id     </w:t>
-            </w:r>
+              <w:t xml:space="preserve">  </w:t>
+            </w:r>
+            <w:proofErr w:type="spellStart"/>
+            <w:r>
+              <w:rPr>
+                <w:sz w:val="10"/>
+                <w:szCs w:val="10"/>
+                <w:lang w:val="en-US"/>
+              </w:rPr>
+              <w:t>date_facturation</w:t>
+            </w:r>
+            <w:proofErr w:type="spellEnd"/>
+            <w:r>
+              <w:rPr>
+                <w:sz w:val="10"/>
+                <w:szCs w:val="10"/>
+                <w:lang w:val="en-US"/>
+              </w:rPr>
+              <w:t xml:space="preserve"> timestamp NOT NULL, </w:t>
+            </w:r>
+          </w:p>
+          <w:p>
+            <w:pPr>
+              <w:rPr>
+                <w:sz w:val="10"/>
+                <w:szCs w:val="10"/>
+                <w:lang w:val="en-US"/>
+              </w:rPr>
+            </w:pPr>
+            <w:r>
+              <w:rPr>
+                <w:sz w:val="10"/>
+                <w:szCs w:val="10"/>
+                <w:lang w:val="en-US"/>
+              </w:rPr>
+              <w:t xml:space="preserve">  </w:t>
+            </w:r>
+            <w:proofErr w:type="spellStart"/>
+            <w:r>
+              <w:rPr>
+                <w:sz w:val="10"/>
+                <w:szCs w:val="10"/>
+                <w:lang w:val="en-US"/>
+              </w:rPr>
+              <w:t>date_paiement</w:t>
+            </w:r>
+            <w:proofErr w:type="spellEnd"/>
+            <w:r>
+              <w:rPr>
+                <w:sz w:val="10"/>
+                <w:szCs w:val="10"/>
+                <w:lang w:val="en-US"/>
+              </w:rPr>
+              <w:t xml:space="preserve">    timestamp NULL, </w:t>
+            </w:r>
+          </w:p>
+          <w:p>
+            <w:pPr>
+              <w:rPr>
+                <w:sz w:val="10"/>
+                <w:szCs w:val="10"/>
+                <w:lang w:val="en-US"/>
+              </w:rPr>
+            </w:pPr>
+            <w:r>
+              <w:rPr>
+                <w:sz w:val="10"/>
+                <w:szCs w:val="10"/>
+                <w:lang w:val="en-US"/>
+              </w:rPr>
+              <w:t xml:space="preserve">  </w:t>
+            </w:r>
+            <w:proofErr w:type="spellStart"/>
+            <w:r>
+              <w:rPr>
+                <w:sz w:val="10"/>
+                <w:szCs w:val="10"/>
+                <w:lang w:val="en-US"/>
+              </w:rPr>
+              <w:t>locations_id</w:t>
+            </w:r>
+            <w:proofErr w:type="spellEnd"/>
+            <w:r>
+              <w:rPr>
+                <w:sz w:val="10"/>
+                <w:szCs w:val="10"/>
+                <w:lang w:val="en-US"/>
+              </w:rPr>
+              <w:t xml:space="preserve">     </w:t>
+            </w:r>
+            <w:proofErr w:type="spellStart"/>
             <w:proofErr w:type="gramStart"/>
             <w:r>
               <w:rPr>
@@ -7151,7 +8643,16 @@
                 <w:szCs w:val="10"/>
                 <w:lang w:val="en-US"/>
               </w:rPr>
-              <w:t>bigint(</w:t>
+              <w:t>bigint</w:t>
+            </w:r>
+            <w:proofErr w:type="spellEnd"/>
+            <w:r>
+              <w:rPr>
+                <w:sz w:val="10"/>
+                <w:szCs w:val="10"/>
+                <w:lang w:val="en-US"/>
+              </w:rPr>
+              <w:t>(</w:t>
             </w:r>
             <w:proofErr w:type="gramEnd"/>
             <w:r>
@@ -7221,7 +8722,43 @@
                 <w:szCs w:val="10"/>
                 <w:lang w:val="en-US"/>
               </w:rPr>
-              <w:t>ALTER TABLE locations ADD CONSTRAINT FKlocations793757 FOREIGN KEY (utilisateurs_id) REFERENCES utilisateurs (id</w:t>
+              <w:t>ALTER TABLE locations ADD CONSTRAINT FKlocations793757 FOREIGN KEY (</w:t>
+            </w:r>
+            <w:proofErr w:type="spellStart"/>
+            <w:r>
+              <w:rPr>
+                <w:sz w:val="10"/>
+                <w:szCs w:val="10"/>
+                <w:lang w:val="en-US"/>
+              </w:rPr>
+              <w:t>utilisateurs_id</w:t>
+            </w:r>
+            <w:proofErr w:type="spellEnd"/>
+            <w:r>
+              <w:rPr>
+                <w:sz w:val="10"/>
+                <w:szCs w:val="10"/>
+                <w:lang w:val="en-US"/>
+              </w:rPr>
+              <w:t xml:space="preserve">) REFERENCES </w:t>
+            </w:r>
+            <w:proofErr w:type="spellStart"/>
+            <w:r>
+              <w:rPr>
+                <w:sz w:val="10"/>
+                <w:szCs w:val="10"/>
+                <w:lang w:val="en-US"/>
+              </w:rPr>
+              <w:t>utilisateurs</w:t>
+            </w:r>
+            <w:proofErr w:type="spellEnd"/>
+            <w:r>
+              <w:rPr>
+                <w:sz w:val="10"/>
+                <w:szCs w:val="10"/>
+                <w:lang w:val="en-US"/>
+              </w:rPr>
+              <w:t xml:space="preserve"> (id</w:t>
             </w:r>
             <w:proofErr w:type="gramStart"/>
             <w:r>
@@ -7248,8 +8785,54 @@
                 <w:szCs w:val="10"/>
                 <w:lang w:val="en-US"/>
               </w:rPr>
-              <w:t>ALTER TABLE locations ADD CONSTRAINT FKlocations884825 FOREIGN KEY (trottinettes_serial_number) REFERENCES trottinettes (serial_number</w:t>
-            </w:r>
+              <w:t>ALTER TABLE locations ADD CONSTRAINT FKlocations884825 FOREIGN KEY (</w:t>
+            </w:r>
+            <w:proofErr w:type="spellStart"/>
+            <w:r>
+              <w:rPr>
+                <w:sz w:val="10"/>
+                <w:szCs w:val="10"/>
+                <w:lang w:val="en-US"/>
+              </w:rPr>
+              <w:t>trottinettes_serial_number</w:t>
+            </w:r>
+            <w:proofErr w:type="spellEnd"/>
+            <w:r>
+              <w:rPr>
+                <w:sz w:val="10"/>
+                <w:szCs w:val="10"/>
+                <w:lang w:val="en-US"/>
+              </w:rPr>
+              <w:t xml:space="preserve">) REFERENCES </w:t>
+            </w:r>
+            <w:proofErr w:type="spellStart"/>
+            <w:r>
+              <w:rPr>
+                <w:sz w:val="10"/>
+                <w:szCs w:val="10"/>
+                <w:lang w:val="en-US"/>
+              </w:rPr>
+              <w:t>trottinettes</w:t>
+            </w:r>
+            <w:proofErr w:type="spellEnd"/>
+            <w:r>
+              <w:rPr>
+                <w:sz w:val="10"/>
+                <w:szCs w:val="10"/>
+                <w:lang w:val="en-US"/>
+              </w:rPr>
+              <w:t xml:space="preserve"> (</w:t>
+            </w:r>
+            <w:proofErr w:type="spellStart"/>
+            <w:r>
+              <w:rPr>
+                <w:sz w:val="10"/>
+                <w:szCs w:val="10"/>
+                <w:lang w:val="en-US"/>
+              </w:rPr>
+              <w:t>serial_number</w:t>
+            </w:r>
+            <w:proofErr w:type="spellEnd"/>
             <w:proofErr w:type="gramStart"/>
             <w:r>
               <w:rPr>
@@ -7275,7 +8858,61 @@
                 <w:szCs w:val="10"/>
                 <w:lang w:val="en-US"/>
               </w:rPr>
-              <w:t>ALTER TABLE trottinettes ADD CONSTRAINT FKtrottinett637072 FOREIGN KEY (trottinettes_models_id) REFERENCES trottinettes_models (id</w:t>
+              <w:t xml:space="preserve">ALTER TABLE </w:t>
+            </w:r>
+            <w:proofErr w:type="spellStart"/>
+            <w:r>
+              <w:rPr>
+                <w:sz w:val="10"/>
+                <w:szCs w:val="10"/>
+                <w:lang w:val="en-US"/>
+              </w:rPr>
+              <w:t>trottinettes</w:t>
+            </w:r>
+            <w:proofErr w:type="spellEnd"/>
+            <w:r>
+              <w:rPr>
+                <w:sz w:val="10"/>
+                <w:szCs w:val="10"/>
+                <w:lang w:val="en-US"/>
+              </w:rPr>
+              <w:t xml:space="preserve"> ADD CONSTRAINT FKtrottinett637072 FOREIGN KEY (</w:t>
+            </w:r>
+            <w:proofErr w:type="spellStart"/>
+            <w:r>
+              <w:rPr>
+                <w:sz w:val="10"/>
+                <w:szCs w:val="10"/>
+                <w:lang w:val="en-US"/>
+              </w:rPr>
+              <w:t>trottinettes_models_id</w:t>
+            </w:r>
+            <w:proofErr w:type="spellEnd"/>
+            <w:r>
+              <w:rPr>
+                <w:sz w:val="10"/>
+                <w:szCs w:val="10"/>
+                <w:lang w:val="en-US"/>
+              </w:rPr>
+              <w:t xml:space="preserve">) REFERENCES </w:t>
+            </w:r>
+            <w:proofErr w:type="spellStart"/>
+            <w:r>
+              <w:rPr>
+                <w:sz w:val="10"/>
+                <w:szCs w:val="10"/>
+                <w:lang w:val="en-US"/>
+              </w:rPr>
+              <w:t>trottinettes_models</w:t>
+            </w:r>
+            <w:proofErr w:type="spellEnd"/>
+            <w:r>
+              <w:rPr>
+                <w:sz w:val="10"/>
+                <w:szCs w:val="10"/>
+                <w:lang w:val="en-US"/>
+              </w:rPr>
+              <w:t xml:space="preserve"> (id</w:t>
             </w:r>
             <w:proofErr w:type="gramStart"/>
             <w:r>
@@ -7302,7 +8939,61 @@
                 <w:szCs w:val="10"/>
                 <w:lang w:val="en-US"/>
               </w:rPr>
-              <w:t>ALTER TABLE trottinettes_custom_attributes ADD CONSTRAINT FKtrottinett291612 FOREIGN KEY (custom_attributes_id) REFERENCES custom_attributes (id</w:t>
+              <w:t xml:space="preserve">ALTER TABLE </w:t>
+            </w:r>
+            <w:proofErr w:type="spellStart"/>
+            <w:r>
+              <w:rPr>
+                <w:sz w:val="10"/>
+                <w:szCs w:val="10"/>
+                <w:lang w:val="en-US"/>
+              </w:rPr>
+              <w:t>trottinettes_custom_attributes</w:t>
+            </w:r>
+            <w:proofErr w:type="spellEnd"/>
+            <w:r>
+              <w:rPr>
+                <w:sz w:val="10"/>
+                <w:szCs w:val="10"/>
+                <w:lang w:val="en-US"/>
+              </w:rPr>
+              <w:t xml:space="preserve"> ADD CONSTRAINT FKtrottinett291612 FOREIGN KEY (</w:t>
+            </w:r>
+            <w:proofErr w:type="spellStart"/>
+            <w:r>
+              <w:rPr>
+                <w:sz w:val="10"/>
+                <w:szCs w:val="10"/>
+                <w:lang w:val="en-US"/>
+              </w:rPr>
+              <w:t>custom_attributes_id</w:t>
+            </w:r>
+            <w:proofErr w:type="spellEnd"/>
+            <w:r>
+              <w:rPr>
+                <w:sz w:val="10"/>
+                <w:szCs w:val="10"/>
+                <w:lang w:val="en-US"/>
+              </w:rPr>
+              <w:t xml:space="preserve">) REFERENCES </w:t>
+            </w:r>
+            <w:proofErr w:type="spellStart"/>
+            <w:r>
+              <w:rPr>
+                <w:sz w:val="10"/>
+                <w:szCs w:val="10"/>
+                <w:lang w:val="en-US"/>
+              </w:rPr>
+              <w:t>custom_attributes</w:t>
+            </w:r>
+            <w:proofErr w:type="spellEnd"/>
+            <w:r>
+              <w:rPr>
+                <w:sz w:val="10"/>
+                <w:szCs w:val="10"/>
+                <w:lang w:val="en-US"/>
+              </w:rPr>
+              <w:t xml:space="preserve"> (id</w:t>
             </w:r>
             <w:proofErr w:type="gramStart"/>
             <w:r>
@@ -7329,8 +9020,72 @@
                 <w:szCs w:val="10"/>
                 <w:lang w:val="en-US"/>
               </w:rPr>
-              <w:t>ALTER TABLE trottinettes_custom_attributes ADD CONSTRAINT FKtrottinett94753 FOREIGN KEY (trottinettes_serial_number) REFERENCES trottinettes (serial_number</w:t>
-            </w:r>
+              <w:t xml:space="preserve">ALTER TABLE </w:t>
+            </w:r>
+            <w:proofErr w:type="spellStart"/>
+            <w:r>
+              <w:rPr>
+                <w:sz w:val="10"/>
+                <w:szCs w:val="10"/>
+                <w:lang w:val="en-US"/>
+              </w:rPr>
+              <w:t>trottinettes_custom_attributes</w:t>
+            </w:r>
+            <w:proofErr w:type="spellEnd"/>
+            <w:r>
+              <w:rPr>
+                <w:sz w:val="10"/>
+                <w:szCs w:val="10"/>
+                <w:lang w:val="en-US"/>
+              </w:rPr>
+              <w:t xml:space="preserve"> ADD CONSTRAINT FKtrottinett94753 FOREIGN KEY (</w:t>
+            </w:r>
+            <w:proofErr w:type="spellStart"/>
+            <w:r>
+              <w:rPr>
+                <w:sz w:val="10"/>
+                <w:szCs w:val="10"/>
+                <w:lang w:val="en-US"/>
+              </w:rPr>
+              <w:t>trottinettes_serial_number</w:t>
+            </w:r>
+            <w:proofErr w:type="spellEnd"/>
+            <w:r>
+              <w:rPr>
+                <w:sz w:val="10"/>
+                <w:szCs w:val="10"/>
+                <w:lang w:val="en-US"/>
+              </w:rPr>
+              <w:t xml:space="preserve">) REFERENCES </w:t>
+            </w:r>
+            <w:proofErr w:type="spellStart"/>
+            <w:r>
+              <w:rPr>
+                <w:sz w:val="10"/>
+                <w:szCs w:val="10"/>
+                <w:lang w:val="en-US"/>
+              </w:rPr>
+              <w:t>trottinettes</w:t>
+            </w:r>
+            <w:proofErr w:type="spellEnd"/>
+            <w:r>
+              <w:rPr>
+                <w:sz w:val="10"/>
+                <w:szCs w:val="10"/>
+                <w:lang w:val="en-US"/>
+              </w:rPr>
+              <w:t xml:space="preserve"> (</w:t>
+            </w:r>
+            <w:proofErr w:type="spellStart"/>
+            <w:r>
+              <w:rPr>
+                <w:sz w:val="10"/>
+                <w:szCs w:val="10"/>
+                <w:lang w:val="en-US"/>
+              </w:rPr>
+              <w:t>serial_number</w:t>
+            </w:r>
+            <w:proofErr w:type="spellEnd"/>
             <w:proofErr w:type="gramStart"/>
             <w:r>
               <w:rPr>
@@ -7356,7 +9111,25 @@
                 <w:szCs w:val="10"/>
                 <w:lang w:val="en-US"/>
               </w:rPr>
-              <w:t>ALTER TABLE factures ADD CONSTRAINT FKfactures14491 FOREIGN KEY (locations_id) REFERENCES locations (id</w:t>
+              <w:t>ALTER TABLE factures ADD CONSTRAINT FKfactures14491 FOREIGN KEY (</w:t>
+            </w:r>
+            <w:proofErr w:type="spellStart"/>
+            <w:r>
+              <w:rPr>
+                <w:sz w:val="10"/>
+                <w:szCs w:val="10"/>
+                <w:lang w:val="en-US"/>
+              </w:rPr>
+              <w:t>locations_id</w:t>
+            </w:r>
+            <w:proofErr w:type="spellEnd"/>
+            <w:r>
+              <w:rPr>
+                <w:sz w:val="10"/>
+                <w:szCs w:val="10"/>
+                <w:lang w:val="en-US"/>
+              </w:rPr>
+              <w:t>) REFERENCES locations (id</w:t>
             </w:r>
             <w:proofErr w:type="gramStart"/>
             <w:r>
@@ -7383,8 +9156,72 @@
                 <w:szCs w:val="10"/>
                 <w:lang w:val="en-US"/>
               </w:rPr>
-              <w:t>ALTER TABLE locations_trackings ADD CONSTRAINT FKlocations_102057 FOREIGN KEY (trottinettes_serial_number) REFERENCES trottinettes (serial_number</w:t>
-            </w:r>
+              <w:t xml:space="preserve">ALTER TABLE </w:t>
+            </w:r>
+            <w:proofErr w:type="spellStart"/>
+            <w:r>
+              <w:rPr>
+                <w:sz w:val="10"/>
+                <w:szCs w:val="10"/>
+                <w:lang w:val="en-US"/>
+              </w:rPr>
+              <w:t>locations_trackings</w:t>
+            </w:r>
+            <w:proofErr w:type="spellEnd"/>
+            <w:r>
+              <w:rPr>
+                <w:sz w:val="10"/>
+                <w:szCs w:val="10"/>
+                <w:lang w:val="en-US"/>
+              </w:rPr>
+              <w:t xml:space="preserve"> ADD CONSTRAINT FKlocations_102057 FOREIGN KEY (</w:t>
+            </w:r>
+            <w:proofErr w:type="spellStart"/>
+            <w:r>
+              <w:rPr>
+                <w:sz w:val="10"/>
+                <w:szCs w:val="10"/>
+                <w:lang w:val="en-US"/>
+              </w:rPr>
+              <w:t>trottinettes_serial_number</w:t>
+            </w:r>
+            <w:proofErr w:type="spellEnd"/>
+            <w:r>
+              <w:rPr>
+                <w:sz w:val="10"/>
+                <w:szCs w:val="10"/>
+                <w:lang w:val="en-US"/>
+              </w:rPr>
+              <w:t xml:space="preserve">) REFERENCES </w:t>
+            </w:r>
+            <w:proofErr w:type="spellStart"/>
+            <w:r>
+              <w:rPr>
+                <w:sz w:val="10"/>
+                <w:szCs w:val="10"/>
+                <w:lang w:val="en-US"/>
+              </w:rPr>
+              <w:t>trottinettes</w:t>
+            </w:r>
+            <w:proofErr w:type="spellEnd"/>
+            <w:r>
+              <w:rPr>
+                <w:sz w:val="10"/>
+                <w:szCs w:val="10"/>
+                <w:lang w:val="en-US"/>
+              </w:rPr>
+              <w:t xml:space="preserve"> (</w:t>
+            </w:r>
+            <w:proofErr w:type="spellStart"/>
+            <w:r>
+              <w:rPr>
+                <w:sz w:val="10"/>
+                <w:szCs w:val="10"/>
+                <w:lang w:val="en-US"/>
+              </w:rPr>
+              <w:t>serial_number</w:t>
+            </w:r>
+            <w:proofErr w:type="spellEnd"/>
             <w:proofErr w:type="gramStart"/>
             <w:r>
               <w:rPr>
@@ -7408,7 +9245,39 @@
                 <w:sz w:val="10"/>
                 <w:szCs w:val="10"/>
               </w:rPr>
-              <w:t>ALTER TABLE locations_trackings ADD CONSTRAINT FKlocations_395064 FOREIGN KEY (utilisateurs_id) REFERENCES utilisateurs (id</w:t>
+              <w:t xml:space="preserve">ALTER TABLE </w:t>
+            </w:r>
+            <w:proofErr w:type="spellStart"/>
+            <w:r>
+              <w:rPr>
+                <w:sz w:val="10"/>
+                <w:szCs w:val="10"/>
+              </w:rPr>
+              <w:t>locations_trackings</w:t>
+            </w:r>
+            <w:proofErr w:type="spellEnd"/>
+            <w:r>
+              <w:rPr>
+                <w:sz w:val="10"/>
+                <w:szCs w:val="10"/>
+              </w:rPr>
+              <w:t xml:space="preserve"> ADD CONSTRAINT FKlocations_395064 FOREIGN KEY (</w:t>
+            </w:r>
+            <w:proofErr w:type="spellStart"/>
+            <w:r>
+              <w:rPr>
+                <w:sz w:val="10"/>
+                <w:szCs w:val="10"/>
+              </w:rPr>
+              <w:t>utilisateurs_id</w:t>
+            </w:r>
+            <w:proofErr w:type="spellEnd"/>
+            <w:r>
+              <w:rPr>
+                <w:sz w:val="10"/>
+                <w:szCs w:val="10"/>
+              </w:rPr>
+              <w:t>) REFERENCES utilisateurs (id</w:t>
             </w:r>
             <w:proofErr w:type="gramStart"/>
             <w:r>

</xml_diff>